<commit_message>
Mise à jour du rapport et des modèles en cours
</commit_message>
<xml_diff>
--- a/Rapport/Rapport.docx
+++ b/Rapport/Rapport.docx
@@ -1619,6 +1619,284 @@
           </w:p>
         </w:tc>
       </w:tr>
+      <w:tr>
+        <w:tc>
+          <w:tcPr>
+            <w:cnfStyle w:val="001000000000" w:firstRow="0" w:lastRow="0" w:firstColumn="1" w:lastColumn="0" w:oddVBand="0" w:evenVBand="0" w:oddHBand="0" w:evenHBand="0" w:firstRowFirstColumn="0" w:firstRowLastColumn="0" w:lastRowFirstColumn="0" w:lastRowLastColumn="0"/>
+            <w:tcW w:w="2122" w:type="dxa"/>
+          </w:tcPr>
+          <w:p/>
+        </w:tc>
+        <w:tc>
+          <w:tcPr>
+            <w:tcW w:w="2406" w:type="dxa"/>
+          </w:tcPr>
+          <w:p>
+            <w:pPr>
+              <w:cnfStyle w:val="000000000000" w:firstRow="0" w:lastRow="0" w:firstColumn="0" w:lastColumn="0" w:oddVBand="0" w:evenVBand="0" w:oddHBand="0" w:evenHBand="0" w:firstRowFirstColumn="0" w:firstRowLastColumn="0" w:lastRowFirstColumn="0" w:lastRowLastColumn="0"/>
+            </w:pPr>
+            <w:r>
+              <w:t>12/05/2015</w:t>
+            </w:r>
+          </w:p>
+        </w:tc>
+        <w:tc>
+          <w:tcPr>
+            <w:tcW w:w="2264" w:type="dxa"/>
+          </w:tcPr>
+          <w:p>
+            <w:pPr>
+              <w:cnfStyle w:val="000000000000" w:firstRow="0" w:lastRow="0" w:firstColumn="0" w:lastColumn="0" w:oddVBand="0" w:evenVBand="0" w:oddHBand="0" w:evenHBand="0" w:firstRowFirstColumn="0" w:firstRowLastColumn="0" w:lastRowFirstColumn="0" w:lastRowLastColumn="0"/>
+            </w:pPr>
+            <w:r>
+              <w:t>Tous</w:t>
+            </w:r>
+          </w:p>
+        </w:tc>
+        <w:tc>
+          <w:tcPr>
+            <w:tcW w:w="2265" w:type="dxa"/>
+          </w:tcPr>
+          <w:p>
+            <w:pPr>
+              <w:cnfStyle w:val="000000000000" w:firstRow="0" w:lastRow="0" w:firstColumn="0" w:lastColumn="0" w:oddVBand="0" w:evenVBand="0" w:oddHBand="0" w:evenHBand="0" w:firstRowFirstColumn="0" w:firstRowLastColumn="0" w:lastRowFirstColumn="0" w:lastRowLastColumn="0"/>
+            </w:pPr>
+            <w:r>
+              <w:t>Nouvelles corrections à appliquer au MCD suite aux remarques du professeur.</w:t>
+            </w:r>
+          </w:p>
+        </w:tc>
+      </w:tr>
+      <w:tr>
+        <w:trPr>
+          <w:cnfStyle w:val="000000100000" w:firstRow="0" w:lastRow="0" w:firstColumn="0" w:lastColumn="0" w:oddVBand="0" w:evenVBand="0" w:oddHBand="1" w:evenHBand="0" w:firstRowFirstColumn="0" w:firstRowLastColumn="0" w:lastRowFirstColumn="0" w:lastRowLastColumn="0"/>
+        </w:trPr>
+        <w:tc>
+          <w:tcPr>
+            <w:cnfStyle w:val="001000000000" w:firstRow="0" w:lastRow="0" w:firstColumn="1" w:lastColumn="0" w:oddVBand="0" w:evenVBand="0" w:oddHBand="0" w:evenHBand="0" w:firstRowFirstColumn="0" w:firstRowLastColumn="0" w:lastRowFirstColumn="0" w:lastRowLastColumn="0"/>
+            <w:tcW w:w="2122" w:type="dxa"/>
+          </w:tcPr>
+          <w:p/>
+        </w:tc>
+        <w:tc>
+          <w:tcPr>
+            <w:tcW w:w="2406" w:type="dxa"/>
+          </w:tcPr>
+          <w:p>
+            <w:pPr>
+              <w:cnfStyle w:val="000000100000" w:firstRow="0" w:lastRow="0" w:firstColumn="0" w:lastColumn="0" w:oddVBand="0" w:evenVBand="0" w:oddHBand="1" w:evenHBand="0" w:firstRowFirstColumn="0" w:firstRowLastColumn="0" w:lastRowFirstColumn="0" w:lastRowLastColumn="0"/>
+            </w:pPr>
+            <w:r>
+              <w:t>13/05/2015</w:t>
+            </w:r>
+          </w:p>
+        </w:tc>
+        <w:tc>
+          <w:tcPr>
+            <w:tcW w:w="2264" w:type="dxa"/>
+          </w:tcPr>
+          <w:p>
+            <w:pPr>
+              <w:cnfStyle w:val="000000100000" w:firstRow="0" w:lastRow="0" w:firstColumn="0" w:lastColumn="0" w:oddVBand="0" w:evenVBand="0" w:oddHBand="1" w:evenHBand="0" w:firstRowFirstColumn="0" w:firstRowLastColumn="0" w:lastRowFirstColumn="0" w:lastRowLastColumn="0"/>
+              <w:rPr>
+                <w:lang w:val="en-US"/>
+              </w:rPr>
+            </w:pPr>
+            <w:r>
+              <w:rPr>
+                <w:lang w:val="en-US"/>
+              </w:rPr>
+              <w:t>Oumou Kalsoum N</w:t>
+            </w:r>
+            <w:r>
+              <w:rPr>
+                <w:lang w:val="en-US"/>
+              </w:rPr>
+              <w:t>D</w:t>
+            </w:r>
+            <w:r>
+              <w:rPr>
+                <w:lang w:val="en-US"/>
+              </w:rPr>
+              <w:t>iaye, Mame Awa Diop</w:t>
+            </w:r>
+          </w:p>
+        </w:tc>
+        <w:tc>
+          <w:tcPr>
+            <w:tcW w:w="2265" w:type="dxa"/>
+          </w:tcPr>
+          <w:p>
+            <w:pPr>
+              <w:cnfStyle w:val="000000100000" w:firstRow="0" w:lastRow="0" w:firstColumn="0" w:lastColumn="0" w:oddVBand="0" w:evenVBand="0" w:oddHBand="1" w:evenHBand="0" w:firstRowFirstColumn="0" w:firstRowLastColumn="0" w:lastRowFirstColumn="0" w:lastRowLastColumn="0"/>
+            </w:pPr>
+            <w:r>
+              <w:t>Vali</w:t>
+            </w:r>
+            <w:r>
+              <w:t>dation du MCD par le professeur</w:t>
+            </w:r>
+          </w:p>
+        </w:tc>
+      </w:tr>
+      <w:tr>
+        <w:tc>
+          <w:tcPr>
+            <w:cnfStyle w:val="001000000000" w:firstRow="0" w:lastRow="0" w:firstColumn="1" w:lastColumn="0" w:oddVBand="0" w:evenVBand="0" w:oddHBand="0" w:evenHBand="0" w:firstRowFirstColumn="0" w:firstRowLastColumn="0" w:lastRowFirstColumn="0" w:lastRowLastColumn="0"/>
+            <w:tcW w:w="2122" w:type="dxa"/>
+            <w:shd w:val="clear" w:color="auto" w:fill="7F7F7F" w:themeFill="text1" w:themeFillTint="80"/>
+          </w:tcPr>
+          <w:p>
+            <w:r>
+              <w:t>Etape 2</w:t>
+            </w:r>
+          </w:p>
+        </w:tc>
+        <w:tc>
+          <w:tcPr>
+            <w:tcW w:w="2406" w:type="dxa"/>
+          </w:tcPr>
+          <w:p>
+            <w:pPr>
+              <w:cnfStyle w:val="000000000000" w:firstRow="0" w:lastRow="0" w:firstColumn="0" w:lastColumn="0" w:oddVBand="0" w:evenVBand="0" w:oddHBand="0" w:evenHBand="0" w:firstRowFirstColumn="0" w:firstRowLastColumn="0" w:lastRowFirstColumn="0" w:lastRowLastColumn="0"/>
+            </w:pPr>
+            <w:r>
+              <w:t>14/05/2015</w:t>
+            </w:r>
+          </w:p>
+        </w:tc>
+        <w:tc>
+          <w:tcPr>
+            <w:tcW w:w="2264" w:type="dxa"/>
+          </w:tcPr>
+          <w:p>
+            <w:pPr>
+              <w:cnfStyle w:val="000000000000" w:firstRow="0" w:lastRow="0" w:firstColumn="0" w:lastColumn="0" w:oddVBand="0" w:evenVBand="0" w:oddHBand="0" w:evenHBand="0" w:firstRowFirstColumn="0" w:firstRowLastColumn="0" w:lastRowFirstColumn="0" w:lastRowLastColumn="0"/>
+            </w:pPr>
+            <w:r>
+              <w:t>Tous</w:t>
+            </w:r>
+          </w:p>
+        </w:tc>
+        <w:tc>
+          <w:tcPr>
+            <w:tcW w:w="2265" w:type="dxa"/>
+          </w:tcPr>
+          <w:p>
+            <w:pPr>
+              <w:cnfStyle w:val="000000000000" w:firstRow="0" w:lastRow="0" w:firstColumn="0" w:lastColumn="0" w:oddVBand="0" w:evenVBand="0" w:oddHBand="0" w:evenHBand="0" w:firstRowFirstColumn="0" w:firstRowLastColumn="0" w:lastRowFirstColumn="0" w:lastRowLastColumn="0"/>
+            </w:pPr>
+            <w:r>
+              <w:t>Génération du MLR</w:t>
+            </w:r>
+          </w:p>
+        </w:tc>
+      </w:tr>
+      <w:tr>
+        <w:trPr>
+          <w:cnfStyle w:val="000000100000" w:firstRow="0" w:lastRow="0" w:firstColumn="0" w:lastColumn="0" w:oddVBand="0" w:evenVBand="0" w:oddHBand="1" w:evenHBand="0" w:firstRowFirstColumn="0" w:firstRowLastColumn="0" w:lastRowFirstColumn="0" w:lastRowLastColumn="0"/>
+        </w:trPr>
+        <w:tc>
+          <w:tcPr>
+            <w:cnfStyle w:val="001000000000" w:firstRow="0" w:lastRow="0" w:firstColumn="1" w:lastColumn="0" w:oddVBand="0" w:evenVBand="0" w:oddHBand="0" w:evenHBand="0" w:firstRowFirstColumn="0" w:firstRowLastColumn="0" w:lastRowFirstColumn="0" w:lastRowLastColumn="0"/>
+            <w:tcW w:w="2122" w:type="dxa"/>
+          </w:tcPr>
+          <w:p/>
+        </w:tc>
+        <w:tc>
+          <w:tcPr>
+            <w:tcW w:w="2406" w:type="dxa"/>
+          </w:tcPr>
+          <w:p>
+            <w:pPr>
+              <w:cnfStyle w:val="000000100000" w:firstRow="0" w:lastRow="0" w:firstColumn="0" w:lastColumn="0" w:oddVBand="0" w:evenVBand="0" w:oddHBand="1" w:evenHBand="0" w:firstRowFirstColumn="0" w:firstRowLastColumn="0" w:lastRowFirstColumn="0" w:lastRowLastColumn="0"/>
+            </w:pPr>
+            <w:r>
+              <w:t>15/05/2015</w:t>
+            </w:r>
+          </w:p>
+        </w:tc>
+        <w:tc>
+          <w:tcPr>
+            <w:tcW w:w="2264" w:type="dxa"/>
+          </w:tcPr>
+          <w:p>
+            <w:pPr>
+              <w:cnfStyle w:val="000000100000" w:firstRow="0" w:lastRow="0" w:firstColumn="0" w:lastColumn="0" w:oddVBand="0" w:evenVBand="0" w:oddHBand="1" w:evenHBand="0" w:firstRowFirstColumn="0" w:firstRowLastColumn="0" w:lastRowFirstColumn="0" w:lastRowLastColumn="0"/>
+            </w:pPr>
+            <w:r>
+              <w:t>Youssoupha Sambe, Mame Awa Diop</w:t>
+            </w:r>
+          </w:p>
+        </w:tc>
+        <w:tc>
+          <w:tcPr>
+            <w:tcW w:w="2265" w:type="dxa"/>
+          </w:tcPr>
+          <w:p>
+            <w:pPr>
+              <w:cnfStyle w:val="000000100000" w:firstRow="0" w:lastRow="0" w:firstColumn="0" w:lastColumn="0" w:oddVBand="0" w:evenVBand="0" w:oddHBand="1" w:evenHBand="0" w:firstRowFirstColumn="0" w:firstRowLastColumn="0" w:lastRowFirstColumn="0" w:lastRowLastColumn="0"/>
+            </w:pPr>
+            <w:r>
+              <w:t>Première optimisation du MLR</w:t>
+            </w:r>
+          </w:p>
+        </w:tc>
+      </w:tr>
+      <w:tr>
+        <w:tc>
+          <w:tcPr>
+            <w:cnfStyle w:val="001000000000" w:firstRow="0" w:lastRow="0" w:firstColumn="1" w:lastColumn="0" w:oddVBand="0" w:evenVBand="0" w:oddHBand="0" w:evenHBand="0" w:firstRowFirstColumn="0" w:firstRowLastColumn="0" w:lastRowFirstColumn="0" w:lastRowLastColumn="0"/>
+            <w:tcW w:w="2122" w:type="dxa"/>
+            <w:shd w:val="clear" w:color="auto" w:fill="FFFFFF" w:themeFill="background1"/>
+          </w:tcPr>
+          <w:p/>
+        </w:tc>
+        <w:tc>
+          <w:tcPr>
+            <w:tcW w:w="2406" w:type="dxa"/>
+          </w:tcPr>
+          <w:p>
+            <w:pPr>
+              <w:cnfStyle w:val="000000000000" w:firstRow="0" w:lastRow="0" w:firstColumn="0" w:lastColumn="0" w:oddVBand="0" w:evenVBand="0" w:oddHBand="0" w:evenHBand="0" w:firstRowFirstColumn="0" w:firstRowLastColumn="0" w:lastRowFirstColumn="0" w:lastRowLastColumn="0"/>
+            </w:pPr>
+            <w:r>
+              <w:t>16/05/2015</w:t>
+            </w:r>
+          </w:p>
+        </w:tc>
+        <w:tc>
+          <w:tcPr>
+            <w:tcW w:w="2264" w:type="dxa"/>
+          </w:tcPr>
+          <w:p>
+            <w:pPr>
+              <w:cnfStyle w:val="000000000000" w:firstRow="0" w:lastRow="0" w:firstColumn="0" w:lastColumn="0" w:oddVBand="0" w:evenVBand="0" w:oddHBand="0" w:evenHBand="0" w:firstRowFirstColumn="0" w:firstRowLastColumn="0" w:lastRowFirstColumn="0" w:lastRowLastColumn="0"/>
+            </w:pPr>
+            <w:r>
+              <w:t>Tous</w:t>
+            </w:r>
+          </w:p>
+        </w:tc>
+        <w:tc>
+          <w:tcPr>
+            <w:tcW w:w="2265" w:type="dxa"/>
+          </w:tcPr>
+          <w:p>
+            <w:pPr>
+              <w:cnfStyle w:val="000000000000" w:firstRow="0" w:lastRow="0" w:firstColumn="0" w:lastColumn="0" w:oddVBand="0" w:evenVBand="0" w:oddHBand="0" w:evenHBand="0" w:firstRowFirstColumn="0" w:firstRowLastColumn="0" w:lastRowFirstColumn="0" w:lastRowLastColumn="0"/>
+            </w:pPr>
+            <w:r>
+              <w:t xml:space="preserve">Rédaction du rapport avec </w:t>
+            </w:r>
+            <w:proofErr w:type="gramStart"/>
+            <w:r>
+              <w:t>les nouveau modèles</w:t>
+            </w:r>
+            <w:proofErr w:type="gramEnd"/>
+          </w:p>
+        </w:tc>
+      </w:tr>
     </w:tbl>
     <w:p>
       <w:r>
@@ -1656,12 +1934,7 @@
     </w:p>
     <w:p>
       <w:r>
-        <w:t>Dans le cadre de la gestion d'une compagnie aérienne, il est nécessaire de gérer une quantité de données (</w:t>
-      </w:r>
-      <w:bookmarkStart w:id="3" w:name="_GoBack"/>
-      <w:bookmarkEnd w:id="3"/>
-      <w:r>
-        <w:t>Vols, flotte, clients, facturation etc.).</w:t>
+        <w:t>Dans le cadre de la gestion d'une compagnie aérienne, il est nécessaire de gérer une quantité de données (Vols, flotte, clients, facturation etc.).</w:t>
       </w:r>
     </w:p>
     <w:p>
@@ -1689,11 +1962,11 @@
           <w:numId w:val="2"/>
         </w:numPr>
       </w:pPr>
-      <w:bookmarkStart w:id="4" w:name="_Toc415398322"/>
+      <w:bookmarkStart w:id="3" w:name="_Toc415398322"/>
       <w:r>
         <w:t>Domaine étudié</w:t>
       </w:r>
-      <w:bookmarkEnd w:id="4"/>
+      <w:bookmarkEnd w:id="3"/>
     </w:p>
     <w:p>
       <w:r>
@@ -1758,11 +2031,11 @@
           <w:numId w:val="2"/>
         </w:numPr>
       </w:pPr>
-      <w:bookmarkStart w:id="5" w:name="_Toc415398323"/>
+      <w:bookmarkStart w:id="4" w:name="_Toc415398323"/>
       <w:r>
         <w:t>Fonctionnement du système</w:t>
       </w:r>
-      <w:bookmarkEnd w:id="5"/>
+      <w:bookmarkEnd w:id="4"/>
     </w:p>
     <w:p>
       <w:r>
@@ -1805,11 +2078,11 @@
           <w:numId w:val="2"/>
         </w:numPr>
       </w:pPr>
-      <w:bookmarkStart w:id="6" w:name="_Toc415398324"/>
+      <w:bookmarkStart w:id="5" w:name="_Toc415398324"/>
       <w:r>
         <w:t>Acteurs du système et flux de données</w:t>
       </w:r>
-      <w:bookmarkEnd w:id="6"/>
+      <w:bookmarkEnd w:id="5"/>
       <w:r>
         <w:t xml:space="preserve"> </w:t>
       </w:r>
@@ -2077,11 +2350,11 @@
           <w:numId w:val="2"/>
         </w:numPr>
       </w:pPr>
-      <w:bookmarkStart w:id="7" w:name="_Toc415398325"/>
+      <w:bookmarkStart w:id="6" w:name="_Toc415398325"/>
       <w:r>
         <w:t>Périmètre du système</w:t>
       </w:r>
-      <w:bookmarkEnd w:id="7"/>
+      <w:bookmarkEnd w:id="6"/>
     </w:p>
     <w:p>
       <w:r>
@@ -2097,11 +2370,11 @@
           <w:numId w:val="2"/>
         </w:numPr>
       </w:pPr>
-      <w:bookmarkStart w:id="8" w:name="_Toc415398326"/>
+      <w:bookmarkStart w:id="7" w:name="_Toc415398326"/>
       <w:r>
         <w:t>Extensions possibles</w:t>
       </w:r>
-      <w:bookmarkEnd w:id="8"/>
+      <w:bookmarkEnd w:id="7"/>
     </w:p>
     <w:p>
       <w:r>
@@ -20759,10 +21032,10 @@
           <w:noProof/>
         </w:rPr>
         <w:drawing>
-          <wp:inline distT="0" distB="0" distL="0" distR="0" wp14:anchorId="54C9BB46" wp14:editId="5A22472B">
-            <wp:extent cx="2057400" cy="2238375"/>
-            <wp:effectExtent l="0" t="0" r="0" b="9525"/>
-            <wp:docPr id="6" name="Image 6" descr="C:\Users\The CiD\Documents\Scool\UTBM\4e Semestre\BD50 - Conception des Bases de Données\BD50-GL52-Project\ExportImage\Gestion users.jpg"/>
+          <wp:inline distT="0" distB="0" distL="0" distR="0" wp14:anchorId="6884EFA9" wp14:editId="4EEB215A">
+            <wp:extent cx="2296535" cy="2219325"/>
+            <wp:effectExtent l="0" t="0" r="8890" b="0"/>
+            <wp:docPr id="3" name="Image 3"/>
             <wp:cNvGraphicFramePr>
               <a:graphicFrameLocks xmlns:a="http://schemas.openxmlformats.org/drawingml/2006/main" noChangeAspect="1"/>
             </wp:cNvGraphicFramePr>
@@ -20770,7 +21043,7 @@
               <a:graphicData uri="http://schemas.openxmlformats.org/drawingml/2006/picture">
                 <pic:pic xmlns:pic="http://schemas.openxmlformats.org/drawingml/2006/picture">
                   <pic:nvPicPr>
-                    <pic:cNvPr id="0" name="Picture 5" descr="C:\Users\The CiD\Documents\Scool\UTBM\4e Semestre\BD50 - Conception des Bases de Données\BD50-GL52-Project\ExportImage\Gestion users.jpg"/>
+                    <pic:cNvPr id="0" name="Picture 1" descr="C:\Users\The CiD\Documents\Scool\UTBM\4e Semestre\BD50 - Conception des Bases de Données\BD50-GL52-Project\ExportImage\Gestion users.jpg"/>
                     <pic:cNvPicPr>
                       <a:picLocks noChangeAspect="1" noChangeArrowheads="1"/>
                     </pic:cNvPicPr>
@@ -20783,13 +21056,13 @@
                         </a:ext>
                       </a:extLst>
                     </a:blip>
-                    <a:srcRect l="61151"/>
+                    <a:srcRect l="41247" r="-956"/>
                     <a:stretch/>
                   </pic:blipFill>
                   <pic:spPr bwMode="auto">
                     <a:xfrm>
                       <a:off x="0" y="0"/>
-                      <a:ext cx="2057400" cy="2238375"/>
+                      <a:ext cx="2308419" cy="2230809"/>
                     </a:xfrm>
                     <a:prstGeom prst="rect">
                       <a:avLst/>
@@ -20866,9 +21139,9 @@
         <w:lastRenderedPageBreak/>
         <w:drawing>
           <wp:inline distT="0" distB="0" distL="0" distR="0">
-            <wp:extent cx="5757545" cy="2037451"/>
-            <wp:effectExtent l="0" t="0" r="0" b="1270"/>
-            <wp:docPr id="8" name="Image 8" descr="C:\Users\The CiD\Documents\Scool\UTBM\4e Semestre\BD50 - Conception des Bases de Données\BD50-GL52-Project\ExportImage\Gestion planning.jpg"/>
+            <wp:extent cx="6772275" cy="3074023"/>
+            <wp:effectExtent l="0" t="0" r="0" b="0"/>
+            <wp:docPr id="8" name="Image 8"/>
             <wp:cNvGraphicFramePr>
               <a:graphicFrameLocks xmlns:a="http://schemas.openxmlformats.org/drawingml/2006/main" noChangeAspect="1"/>
             </wp:cNvGraphicFramePr>
@@ -20889,7 +21162,6 @@
                         </a:ext>
                       </a:extLst>
                     </a:blip>
-                    <a:srcRect/>
                     <a:stretch>
                       <a:fillRect/>
                     </a:stretch>
@@ -20897,7 +21169,7 @@
                   <pic:spPr bwMode="auto">
                     <a:xfrm>
                       <a:off x="0" y="0"/>
-                      <a:ext cx="5757545" cy="2037451"/>
+                      <a:ext cx="6781523" cy="3078221"/>
                     </a:xfrm>
                     <a:prstGeom prst="rect">
                       <a:avLst/>
@@ -20917,14 +21189,8 @@
     <w:p>
       <w:pPr>
         <w:pStyle w:val="Lgende"/>
-        <w:tabs>
-          <w:tab w:val="center" w:pos="4533"/>
-          <w:tab w:val="left" w:pos="6450"/>
-        </w:tabs>
+        <w:jc w:val="center"/>
       </w:pPr>
-      <w:r>
-        <w:tab/>
-      </w:r>
       <w:r>
         <w:t xml:space="preserve">Figure </w:t>
       </w:r>
@@ -20937,7 +21203,10 @@
         </w:r>
       </w:fldSimple>
       <w:r>
-        <w:t xml:space="preserve"> : Module gestion du planning</w:t>
+        <w:t xml:space="preserve">: </w:t>
+      </w:r>
+      <w:r>
+        <w:t>Module gestion du planning</w:t>
       </w:r>
       <w:r>
         <w:tab/>
@@ -20971,6 +21240,11 @@
     </w:p>
     <w:p>
       <w:r>
+        <w:t>Un aéroport se situe dans une et une seule ville et une ville comporte zéro à plusieurs Aéroport</w:t>
+      </w:r>
+    </w:p>
+    <w:p>
+      <w:r>
         <w:t>Quant à la régularité hebdomadaire, Un vol commercial a lieu zéro ou plusieurs jours dans la semaine, un jour donne lieu à zéro ou plusieurs vols commerciaux.</w:t>
       </w:r>
     </w:p>
@@ -20983,11 +21257,6 @@
       </w:r>
       <w:r>
         <w:t>Période représente les différentes périodes de l’année influant sur le prix ainsi que les périodes promotionnelles.</w:t>
-      </w:r>
-    </w:p>
-    <w:p>
-      <w:r>
-        <w:t>Un aéroport se situe dans une et une seul ville, et une ville situe zéro ou plusieurs aéroports.</w:t>
       </w:r>
     </w:p>
     <w:p>
@@ -21031,6 +21300,17 @@
       </w:r>
     </w:p>
     <w:p>
+      <w:r>
+        <w:t>Un vol réel comprend une à plusieurs classe</w:t>
+      </w:r>
+      <w:r>
+        <w:t>s</w:t>
+      </w:r>
+      <w:r>
+        <w:t xml:space="preserve"> et une classe est comprise dans un ou plusieurs vols réels</w:t>
+      </w:r>
+    </w:p>
+    <w:p>
       <w:pPr>
         <w:pStyle w:val="Titre3"/>
         <w:numPr>
@@ -21044,6 +21324,7 @@
     </w:p>
     <w:p>
       <w:r>
+        <w:lastRenderedPageBreak/>
         <w:t>Il s’agit des réservations et des factures. Ce module permet aussi de faire la correspondance entre ces entités, les vols réels, et les passagers.</w:t>
       </w:r>
     </w:p>
@@ -21055,12 +21336,11 @@
         <w:rPr>
           <w:noProof/>
         </w:rPr>
-        <w:lastRenderedPageBreak/>
         <w:drawing>
           <wp:inline distT="0" distB="0" distL="0" distR="0" wp14:anchorId="65159722" wp14:editId="0853E612">
-            <wp:extent cx="5757545" cy="2142489"/>
+            <wp:extent cx="6004809" cy="2134616"/>
             <wp:effectExtent l="0" t="0" r="0" b="0"/>
-            <wp:docPr id="9" name="Image 9" descr="C:\Users\The CiD\Documents\Scool\UTBM\4e Semestre\BD50 - Conception des Bases de Données\BD50-GL52-Project\ExportImage\Gestion reservation et facturation.jpg"/>
+            <wp:docPr id="9" name="Image 9"/>
             <wp:cNvGraphicFramePr>
               <a:graphicFrameLocks xmlns:a="http://schemas.openxmlformats.org/drawingml/2006/main" noChangeAspect="1"/>
             </wp:cNvGraphicFramePr>
@@ -21081,7 +21361,6 @@
                         </a:ext>
                       </a:extLst>
                     </a:blip>
-                    <a:srcRect/>
                     <a:stretch>
                       <a:fillRect/>
                     </a:stretch>
@@ -21089,7 +21368,7 @@
                   <pic:spPr bwMode="auto">
                     <a:xfrm>
                       <a:off x="0" y="0"/>
-                      <a:ext cx="5757545" cy="2142489"/>
+                      <a:ext cx="6004809" cy="2134616"/>
                     </a:xfrm>
                     <a:prstGeom prst="rect">
                       <a:avLst/>
@@ -21128,21 +21407,22 @@
     </w:p>
     <w:p>
       <w:r>
+        <w:t>Une classe associe zéro à plusieurs billets et un billet associe une et une seule classe.</w:t>
+      </w:r>
+    </w:p>
+    <w:p>
+      <w:r>
+        <w:t>Un passager se voit attribué un ou plusieurs Billet et un Billet est attribué à un et un seul passager.</w:t>
+      </w:r>
+    </w:p>
+    <w:p>
+      <w:r>
         <w:t>Un passager réserve un ou plusieurs réservations et une réservation est réservée par un et un seul passager.</w:t>
       </w:r>
     </w:p>
     <w:p>
       <w:r>
-        <w:t xml:space="preserve">Une réservation concerne une et une seule classe et un et un seul vol réel, une classe concerne zéro ou plusieurs </w:t>
-      </w:r>
-      <w:r>
-        <w:t>réservations</w:t>
-      </w:r>
-      <w:r>
-        <w:t xml:space="preserve"> et zé</w:t>
-      </w:r>
-      <w:r>
-        <w:t>ro ou plusieurs vols réels enfin un vol réel concerne zéro ou plusieurs réservations et zéro ou plusieurs classes.</w:t>
+        <w:t>Une réservation concerne un et un seul vol réel et un vol réel est concerné par zéro ou plusieurs réservations.</w:t>
       </w:r>
     </w:p>
     <w:p>
@@ -21159,6 +21439,406 @@
       <w:r>
         <w:t>Une Facture englobe une à plusieurs lignes de facture et une ligne de facture est englobée par une et une seule facture.</w:t>
       </w:r>
+    </w:p>
+    <w:p>
+      <w:r>
+        <w:t>Une facture est payée par zéro ou un passager et un passager paie zéro à plusieurs Factures.</w:t>
+      </w:r>
+    </w:p>
+    <w:p>
+      <w:pPr>
+        <w:pStyle w:val="Titre1"/>
+        <w:numPr>
+          <w:ilvl w:val="0"/>
+          <w:numId w:val="1"/>
+        </w:numPr>
+      </w:pPr>
+      <w:r>
+        <w:t>Modélisation Logique</w:t>
+      </w:r>
+    </w:p>
+    <w:p>
+      <w:pPr>
+        <w:pStyle w:val="Titre2"/>
+        <w:numPr>
+          <w:ilvl w:val="0"/>
+          <w:numId w:val="15"/>
+        </w:numPr>
+      </w:pPr>
+      <w:r>
+        <w:t>Modèle logique Relationnel</w:t>
+      </w:r>
+    </w:p>
+    <w:p>
+      <w:r>
+        <w:t xml:space="preserve">Le modèle logique relationnel présenté dans cette partie est généré à partir du modèle conceptuel de donnée des parties précédentes. </w:t>
+      </w:r>
+    </w:p>
+    <w:p>
+      <w:r>
+        <w:t>Après analyse on se rend compte qu’il n’y a rien à signaler au niveau des types de données et de l’ordre des clés primaires composées. Seuls quelques ajustements sont encore nécessaires.</w:t>
+      </w:r>
+    </w:p>
+    <w:p>
+      <w:pPr>
+        <w:pStyle w:val="Titre3"/>
+        <w:numPr>
+          <w:ilvl w:val="1"/>
+          <w:numId w:val="15"/>
+        </w:numPr>
+      </w:pPr>
+      <w:r>
+        <w:t>Sous modele Gestion des utilisateurs</w:t>
+      </w:r>
+    </w:p>
+    <w:p>
+      <w:pPr>
+        <w:keepNext/>
+        <w:jc w:val="center"/>
+      </w:pPr>
+      <w:r>
+        <w:rPr>
+          <w:rStyle w:val="Rfrenceple"/>
+        </w:rPr>
+        <w:lastRenderedPageBreak/>
+        <w:drawing>
+          <wp:inline distT="0" distB="0" distL="0" distR="0" wp14:anchorId="36E41BE0" wp14:editId="680E308C">
+            <wp:extent cx="2387710" cy="1838325"/>
+            <wp:effectExtent l="0" t="0" r="0" b="0"/>
+            <wp:docPr id="6" name="Image 6"/>
+            <wp:cNvGraphicFramePr>
+              <a:graphicFrameLocks xmlns:a="http://schemas.openxmlformats.org/drawingml/2006/main" noChangeAspect="1"/>
+            </wp:cNvGraphicFramePr>
+            <a:graphic xmlns:a="http://schemas.openxmlformats.org/drawingml/2006/main">
+              <a:graphicData uri="http://schemas.openxmlformats.org/drawingml/2006/picture">
+                <pic:pic xmlns:pic="http://schemas.openxmlformats.org/drawingml/2006/picture">
+                  <pic:nvPicPr>
+                    <pic:cNvPr id="0" name="Picture 1" descr="C:\Users\The CiD\Documents\Scool\UTBM\4e Semestre\BD50 - Conception des Bases de Données\BD50-GL52-Project\ExportImage\MLR\Gestion users.jpg"/>
+                    <pic:cNvPicPr>
+                      <a:picLocks noChangeAspect="1" noChangeArrowheads="1"/>
+                    </pic:cNvPicPr>
+                  </pic:nvPicPr>
+                  <pic:blipFill>
+                    <a:blip r:embed="rId17">
+                      <a:extLst>
+                        <a:ext uri="{28A0092B-C50C-407E-A947-70E740481C1C}">
+                          <a14:useLocalDpi xmlns:a14="http://schemas.microsoft.com/office/drawing/2010/main" val="0"/>
+                        </a:ext>
+                      </a:extLst>
+                    </a:blip>
+                    <a:stretch>
+                      <a:fillRect/>
+                    </a:stretch>
+                  </pic:blipFill>
+                  <pic:spPr bwMode="auto">
+                    <a:xfrm>
+                      <a:off x="0" y="0"/>
+                      <a:ext cx="2390499" cy="1840472"/>
+                    </a:xfrm>
+                    <a:prstGeom prst="rect">
+                      <a:avLst/>
+                    </a:prstGeom>
+                    <a:noFill/>
+                    <a:ln>
+                      <a:noFill/>
+                    </a:ln>
+                    <a:extLst>
+                      <a:ext uri="{53640926-AAD7-44D8-BBD7-CCE9431645EC}">
+                        <a14:shadowObscured xmlns:a14="http://schemas.microsoft.com/office/drawing/2010/main"/>
+                      </a:ext>
+                    </a:extLst>
+                  </pic:spPr>
+                </pic:pic>
+              </a:graphicData>
+            </a:graphic>
+          </wp:inline>
+        </w:drawing>
+      </w:r>
+    </w:p>
+    <w:p>
+      <w:pPr>
+        <w:pStyle w:val="Lgende"/>
+        <w:jc w:val="center"/>
+      </w:pPr>
+      <w:r>
+        <w:t xml:space="preserve">Figure </w:t>
+      </w:r>
+      <w:fldSimple w:instr=" SEQ Figure \* ARABIC ">
+        <w:r>
+          <w:rPr>
+            <w:noProof/>
+          </w:rPr>
+          <w:t>5</w:t>
+        </w:r>
+      </w:fldSimple>
+      <w:r>
+        <w:t>: MLR Sous modèle User</w:t>
+      </w:r>
+    </w:p>
+    <w:p>
+      <w:r>
+        <w:t xml:space="preserve">Pour ce sous modèle qui ne contient qu’une seule table il </w:t>
+      </w:r>
+      <w:proofErr w:type="gramStart"/>
+      <w:r>
+        <w:t>a</w:t>
+      </w:r>
+      <w:proofErr w:type="gramEnd"/>
+      <w:r>
+        <w:t xml:space="preserve"> juste fallut extraire les attribut des attributs composés pour les placer au même niveau hiérarchique que les autres. La</w:t>
+      </w:r>
+      <w:r>
+        <w:t xml:space="preserve"> recherche ce fait sur le champ</w:t>
+      </w:r>
+      <w:r>
+        <w:t xml:space="preserve"> </w:t>
+      </w:r>
+      <w:r>
+        <w:rPr>
+          <w:b/>
+        </w:rPr>
+        <w:t>LOG_USER</w:t>
+      </w:r>
+      <w:r>
+        <w:t xml:space="preserve"> qui est déjà une clé primaire et possède par défaut un index.</w:t>
+      </w:r>
+    </w:p>
+    <w:p>
+      <w:pPr>
+        <w:pStyle w:val="Titre3"/>
+        <w:numPr>
+          <w:ilvl w:val="1"/>
+          <w:numId w:val="15"/>
+        </w:numPr>
+      </w:pPr>
+      <w:r>
+        <w:t>Sous Modèle de gestion du Planning</w:t>
+      </w:r>
+    </w:p>
+    <w:p>
+      <w:pPr>
+        <w:keepNext/>
+        <w:ind w:left="-851"/>
+        <w:jc w:val="center"/>
+      </w:pPr>
+      <w:r>
+        <w:rPr>
+          <w:noProof/>
+        </w:rPr>
+        <w:drawing>
+          <wp:inline distT="0" distB="0" distL="0" distR="0" wp14:anchorId="3E5E7B0A" wp14:editId="49A2F6B7">
+            <wp:extent cx="6828851" cy="3508046"/>
+            <wp:effectExtent l="0" t="0" r="0" b="0"/>
+            <wp:docPr id="10" name="Image 10"/>
+            <wp:cNvGraphicFramePr>
+              <a:graphicFrameLocks xmlns:a="http://schemas.openxmlformats.org/drawingml/2006/main" noChangeAspect="1"/>
+            </wp:cNvGraphicFramePr>
+            <a:graphic xmlns:a="http://schemas.openxmlformats.org/drawingml/2006/main">
+              <a:graphicData uri="http://schemas.openxmlformats.org/drawingml/2006/picture">
+                <pic:pic xmlns:pic="http://schemas.openxmlformats.org/drawingml/2006/picture">
+                  <pic:nvPicPr>
+                    <pic:cNvPr id="0" name="Picture 3" descr="C:\Users\The CiD\Documents\Scool\UTBM\4e Semestre\BD50 - Conception des Bases de Données\BD50-GL52-Project\ExportImage\MLR\Gestion planning.jpg"/>
+                    <pic:cNvPicPr>
+                      <a:picLocks noChangeAspect="1" noChangeArrowheads="1"/>
+                    </pic:cNvPicPr>
+                  </pic:nvPicPr>
+                  <pic:blipFill>
+                    <a:blip r:embed="rId18">
+                      <a:extLst>
+                        <a:ext uri="{28A0092B-C50C-407E-A947-70E740481C1C}">
+                          <a14:useLocalDpi xmlns:a14="http://schemas.microsoft.com/office/drawing/2010/main" val="0"/>
+                        </a:ext>
+                      </a:extLst>
+                    </a:blip>
+                    <a:stretch>
+                      <a:fillRect/>
+                    </a:stretch>
+                  </pic:blipFill>
+                  <pic:spPr bwMode="auto">
+                    <a:xfrm>
+                      <a:off x="0" y="0"/>
+                      <a:ext cx="6828851" cy="3508046"/>
+                    </a:xfrm>
+                    <a:prstGeom prst="rect">
+                      <a:avLst/>
+                    </a:prstGeom>
+                    <a:noFill/>
+                    <a:ln>
+                      <a:noFill/>
+                    </a:ln>
+                  </pic:spPr>
+                </pic:pic>
+              </a:graphicData>
+            </a:graphic>
+          </wp:inline>
+        </w:drawing>
+      </w:r>
+    </w:p>
+    <w:p>
+      <w:pPr>
+        <w:pStyle w:val="Lgende"/>
+        <w:jc w:val="center"/>
+      </w:pPr>
+      <w:r>
+        <w:t xml:space="preserve">Figure </w:t>
+      </w:r>
+      <w:fldSimple w:instr=" SEQ Figure \* ARABIC ">
+        <w:r>
+          <w:rPr>
+            <w:noProof/>
+          </w:rPr>
+          <w:t>6</w:t>
+        </w:r>
+      </w:fldSimple>
+      <w:r>
+        <w:t>: MLR Sous modèle Gestion</w:t>
+      </w:r>
+      <w:r>
+        <w:t xml:space="preserve"> du</w:t>
+      </w:r>
+      <w:r>
+        <w:t xml:space="preserve"> Planning</w:t>
+      </w:r>
+    </w:p>
+    <w:p>
+      <w:r>
+        <w:t xml:space="preserve">Comme pour le sous modèle précédent, les attributs composés de la table </w:t>
+      </w:r>
+      <w:r>
+        <w:t>« PERSONNEL »</w:t>
+      </w:r>
+      <w:r>
+        <w:t xml:space="preserve"> sont décomposés.</w:t>
+      </w:r>
+      <w:r>
+        <w:t xml:space="preserve"> Aucun index supplémentaire n’est nécessaire. (La génération a été paramétrée pour créer automatiquement des index sur les clés étrangères).</w:t>
+      </w:r>
+    </w:p>
+    <w:p>
+      <w:pPr>
+        <w:pStyle w:val="Titre3"/>
+        <w:numPr>
+          <w:ilvl w:val="1"/>
+          <w:numId w:val="15"/>
+        </w:numPr>
+      </w:pPr>
+      <w:r>
+        <w:t>Sous modèle Gestion des réservations et des Facturations</w:t>
+      </w:r>
+    </w:p>
+    <w:p>
+      <w:pPr>
+        <w:keepNext/>
+        <w:ind w:left="-567"/>
+        <w:jc w:val="center"/>
+      </w:pPr>
+      <w:r>
+        <w:rPr>
+          <w:noProof/>
+        </w:rPr>
+        <w:lastRenderedPageBreak/>
+        <w:drawing>
+          <wp:inline distT="0" distB="0" distL="0" distR="0" wp14:anchorId="2FC76E1A" wp14:editId="10D7B1EA">
+            <wp:extent cx="6517843" cy="2777703"/>
+            <wp:effectExtent l="0" t="0" r="0" b="3810"/>
+            <wp:docPr id="11" name="Image 11" descr="C:\Users\The CiD\Documents\Scool\UTBM\4e Semestre\BD50 - Conception des Bases de Données\BD50-GL52-Project\ExportImage\MLR\Gestion reservation et facturation.jpg"/>
+            <wp:cNvGraphicFramePr>
+              <a:graphicFrameLocks xmlns:a="http://schemas.openxmlformats.org/drawingml/2006/main" noChangeAspect="1"/>
+            </wp:cNvGraphicFramePr>
+            <a:graphic xmlns:a="http://schemas.openxmlformats.org/drawingml/2006/main">
+              <a:graphicData uri="http://schemas.openxmlformats.org/drawingml/2006/picture">
+                <pic:pic xmlns:pic="http://schemas.openxmlformats.org/drawingml/2006/picture">
+                  <pic:nvPicPr>
+                    <pic:cNvPr id="0" name="Picture 6" descr="C:\Users\The CiD\Documents\Scool\UTBM\4e Semestre\BD50 - Conception des Bases de Données\BD50-GL52-Project\ExportImage\MLR\Gestion reservation et facturation.jpg"/>
+                    <pic:cNvPicPr>
+                      <a:picLocks noChangeAspect="1" noChangeArrowheads="1"/>
+                    </pic:cNvPicPr>
+                  </pic:nvPicPr>
+                  <pic:blipFill>
+                    <a:blip r:embed="rId19">
+                      <a:extLst>
+                        <a:ext uri="{28A0092B-C50C-407E-A947-70E740481C1C}">
+                          <a14:useLocalDpi xmlns:a14="http://schemas.microsoft.com/office/drawing/2010/main" val="0"/>
+                        </a:ext>
+                      </a:extLst>
+                    </a:blip>
+                    <a:srcRect/>
+                    <a:stretch>
+                      <a:fillRect/>
+                    </a:stretch>
+                  </pic:blipFill>
+                  <pic:spPr bwMode="auto">
+                    <a:xfrm>
+                      <a:off x="0" y="0"/>
+                      <a:ext cx="6529952" cy="2782863"/>
+                    </a:xfrm>
+                    <a:prstGeom prst="rect">
+                      <a:avLst/>
+                    </a:prstGeom>
+                    <a:noFill/>
+                    <a:ln>
+                      <a:noFill/>
+                    </a:ln>
+                  </pic:spPr>
+                </pic:pic>
+              </a:graphicData>
+            </a:graphic>
+          </wp:inline>
+        </w:drawing>
+      </w:r>
+    </w:p>
+    <w:p>
+      <w:pPr>
+        <w:pStyle w:val="Lgende"/>
+        <w:jc w:val="center"/>
+      </w:pPr>
+      <w:r>
+        <w:t xml:space="preserve">Figure </w:t>
+      </w:r>
+      <w:fldSimple w:instr=" SEQ Figure \* ARABIC ">
+        <w:r>
+          <w:rPr>
+            <w:noProof/>
+          </w:rPr>
+          <w:t>7</w:t>
+        </w:r>
+      </w:fldSimple>
+      <w:r>
+        <w:t>: MLR Sous modèle Gestion Réservation et Facturation</w:t>
+      </w:r>
+    </w:p>
+    <w:p>
+      <w:r>
+        <w:t>Comme pour les modèles précédents les attributs composés de la table « PASSAGER » sont décomposés. Et encore une fois les seuls index nécessaires sont ceux des clés étrangères.</w:t>
+      </w:r>
+    </w:p>
+    <w:p>
+      <w:pPr>
+        <w:pStyle w:val="Titre2"/>
+        <w:numPr>
+          <w:ilvl w:val="0"/>
+          <w:numId w:val="15"/>
+        </w:numPr>
+      </w:pPr>
+      <w:r>
+        <w:t>Modèle logique de données optimisé</w:t>
+      </w:r>
+    </w:p>
+    <w:p>
+      <w:pPr>
+        <w:pStyle w:val="Titre3"/>
+        <w:numPr>
+          <w:ilvl w:val="1"/>
+          <w:numId w:val="15"/>
+        </w:numPr>
+      </w:pPr>
+      <w:r>
+        <w:t>Techniques d’optimisations mises en œuvre</w:t>
+      </w:r>
+    </w:p>
+    <w:p>
+      <w:bookmarkStart w:id="8" w:name="_GoBack"/>
+      <w:bookmarkEnd w:id="8"/>
     </w:p>
     <w:sectPr>
       <w:pgSz w:w="11901" w:h="16817"/>
@@ -21765,6 +22445,127 @@
     </w:lvl>
   </w:abstractNum>
   <w:abstractNum w:abstractNumId="5">
+    <w:nsid w:val="2E2626C4"/>
+    <w:multiLevelType w:val="multilevel"/>
+    <w:tmpl w:val="46D24DA0"/>
+    <w:lvl w:ilvl="0">
+      <w:start w:val="1"/>
+      <w:numFmt w:val="decimal"/>
+      <w:lvlText w:val="%1."/>
+      <w:lvlJc w:val="left"/>
+      <w:pPr>
+        <w:ind w:left="720" w:hanging="360"/>
+      </w:pPr>
+      <w:rPr>
+        <w:rFonts w:hint="default"/>
+      </w:rPr>
+    </w:lvl>
+    <w:lvl w:ilvl="1">
+      <w:start w:val="1"/>
+      <w:numFmt w:val="decimal"/>
+      <w:isLgl/>
+      <w:lvlText w:val="%1.%2."/>
+      <w:lvlJc w:val="left"/>
+      <w:pPr>
+        <w:ind w:left="720" w:hanging="360"/>
+      </w:pPr>
+      <w:rPr>
+        <w:rFonts w:hint="default"/>
+      </w:rPr>
+    </w:lvl>
+    <w:lvl w:ilvl="2">
+      <w:start w:val="1"/>
+      <w:numFmt w:val="decimal"/>
+      <w:isLgl/>
+      <w:lvlText w:val="%1.%2.%3."/>
+      <w:lvlJc w:val="left"/>
+      <w:pPr>
+        <w:ind w:left="1080" w:hanging="720"/>
+      </w:pPr>
+      <w:rPr>
+        <w:rFonts w:hint="default"/>
+      </w:rPr>
+    </w:lvl>
+    <w:lvl w:ilvl="3">
+      <w:start w:val="1"/>
+      <w:numFmt w:val="decimal"/>
+      <w:isLgl/>
+      <w:lvlText w:val="%1.%2.%3.%4."/>
+      <w:lvlJc w:val="left"/>
+      <w:pPr>
+        <w:ind w:left="1080" w:hanging="720"/>
+      </w:pPr>
+      <w:rPr>
+        <w:rFonts w:hint="default"/>
+      </w:rPr>
+    </w:lvl>
+    <w:lvl w:ilvl="4">
+      <w:start w:val="1"/>
+      <w:numFmt w:val="decimal"/>
+      <w:isLgl/>
+      <w:lvlText w:val="%1.%2.%3.%4.%5."/>
+      <w:lvlJc w:val="left"/>
+      <w:pPr>
+        <w:ind w:left="1440" w:hanging="1080"/>
+      </w:pPr>
+      <w:rPr>
+        <w:rFonts w:hint="default"/>
+      </w:rPr>
+    </w:lvl>
+    <w:lvl w:ilvl="5">
+      <w:start w:val="1"/>
+      <w:numFmt w:val="decimal"/>
+      <w:isLgl/>
+      <w:lvlText w:val="%1.%2.%3.%4.%5.%6."/>
+      <w:lvlJc w:val="left"/>
+      <w:pPr>
+        <w:ind w:left="1440" w:hanging="1080"/>
+      </w:pPr>
+      <w:rPr>
+        <w:rFonts w:hint="default"/>
+      </w:rPr>
+    </w:lvl>
+    <w:lvl w:ilvl="6">
+      <w:start w:val="1"/>
+      <w:numFmt w:val="decimal"/>
+      <w:isLgl/>
+      <w:lvlText w:val="%1.%2.%3.%4.%5.%6.%7."/>
+      <w:lvlJc w:val="left"/>
+      <w:pPr>
+        <w:ind w:left="1800" w:hanging="1440"/>
+      </w:pPr>
+      <w:rPr>
+        <w:rFonts w:hint="default"/>
+      </w:rPr>
+    </w:lvl>
+    <w:lvl w:ilvl="7">
+      <w:start w:val="1"/>
+      <w:numFmt w:val="decimal"/>
+      <w:isLgl/>
+      <w:lvlText w:val="%1.%2.%3.%4.%5.%6.%7.%8."/>
+      <w:lvlJc w:val="left"/>
+      <w:pPr>
+        <w:ind w:left="1800" w:hanging="1440"/>
+      </w:pPr>
+      <w:rPr>
+        <w:rFonts w:hint="default"/>
+      </w:rPr>
+    </w:lvl>
+    <w:lvl w:ilvl="8">
+      <w:start w:val="1"/>
+      <w:numFmt w:val="decimal"/>
+      <w:isLgl/>
+      <w:lvlText w:val="%1.%2.%3.%4.%5.%6.%7.%8.%9."/>
+      <w:lvlJc w:val="left"/>
+      <w:pPr>
+        <w:ind w:left="2160" w:hanging="1800"/>
+      </w:pPr>
+      <w:rPr>
+        <w:rFonts w:hint="default"/>
+      </w:rPr>
+    </w:lvl>
+  </w:abstractNum>
+  <w:abstractNum w:abstractNumId="6">
     <w:nsid w:val="32DC5A6A"/>
     <w:multiLevelType w:val="hybridMultilevel"/>
     <w:tmpl w:val="44BE81DC"/>
@@ -21853,7 +22654,7 @@
       </w:pPr>
     </w:lvl>
   </w:abstractNum>
-  <w:abstractNum w:abstractNumId="6">
+  <w:abstractNum w:abstractNumId="7">
     <w:nsid w:val="49E87ABB"/>
     <w:multiLevelType w:val="hybridMultilevel"/>
     <w:tmpl w:val="726AC388"/>
@@ -21966,7 +22767,7 @@
       </w:rPr>
     </w:lvl>
   </w:abstractNum>
-  <w:abstractNum w:abstractNumId="7">
+  <w:abstractNum w:abstractNumId="8">
     <w:nsid w:val="4D5617EB"/>
     <w:multiLevelType w:val="hybridMultilevel"/>
     <w:tmpl w:val="BF5E1004"/>
@@ -22079,7 +22880,7 @@
       </w:rPr>
     </w:lvl>
   </w:abstractNum>
-  <w:abstractNum w:abstractNumId="8">
+  <w:abstractNum w:abstractNumId="9">
     <w:nsid w:val="53942431"/>
     <w:multiLevelType w:val="hybridMultilevel"/>
     <w:tmpl w:val="AE28A39E"/>
@@ -22192,7 +22993,7 @@
       </w:rPr>
     </w:lvl>
   </w:abstractNum>
-  <w:abstractNum w:abstractNumId="9">
+  <w:abstractNum w:abstractNumId="10">
     <w:nsid w:val="68346653"/>
     <w:multiLevelType w:val="hybridMultilevel"/>
     <w:tmpl w:val="79CCF602"/>
@@ -22305,7 +23106,7 @@
       </w:rPr>
     </w:lvl>
   </w:abstractNum>
-  <w:abstractNum w:abstractNumId="10">
+  <w:abstractNum w:abstractNumId="11">
     <w:nsid w:val="68EC0392"/>
     <w:multiLevelType w:val="hybridMultilevel"/>
     <w:tmpl w:val="9C5C1D62"/>
@@ -22418,7 +23219,7 @@
       </w:rPr>
     </w:lvl>
   </w:abstractNum>
-  <w:abstractNum w:abstractNumId="11">
+  <w:abstractNum w:abstractNumId="12">
     <w:nsid w:val="74041E0F"/>
     <w:multiLevelType w:val="hybridMultilevel"/>
     <w:tmpl w:val="D48CB462"/>
@@ -22531,7 +23332,7 @@
       </w:rPr>
     </w:lvl>
   </w:abstractNum>
-  <w:abstractNum w:abstractNumId="12">
+  <w:abstractNum w:abstractNumId="13">
     <w:nsid w:val="7BE01A5F"/>
     <w:multiLevelType w:val="hybridMultilevel"/>
     <w:tmpl w:val="B4A47428"/>
@@ -22644,7 +23445,7 @@
       </w:rPr>
     </w:lvl>
   </w:abstractNum>
-  <w:abstractNum w:abstractNumId="13">
+  <w:abstractNum w:abstractNumId="14">
     <w:nsid w:val="7C3F4B54"/>
     <w:multiLevelType w:val="multilevel"/>
     <w:tmpl w:val="FBA82568"/>
@@ -22766,7 +23567,7 @@
     </w:lvl>
   </w:abstractNum>
   <w:num w:numId="1">
-    <w:abstractNumId w:val="5"/>
+    <w:abstractNumId w:val="6"/>
   </w:num>
   <w:num w:numId="2">
     <w:abstractNumId w:val="3"/>
@@ -22775,37 +23576,40 @@
     <w:abstractNumId w:val="0"/>
   </w:num>
   <w:num w:numId="4">
-    <w:abstractNumId w:val="6"/>
+    <w:abstractNumId w:val="7"/>
   </w:num>
   <w:num w:numId="5">
     <w:abstractNumId w:val="1"/>
   </w:num>
   <w:num w:numId="6">
-    <w:abstractNumId w:val="8"/>
+    <w:abstractNumId w:val="9"/>
   </w:num>
   <w:num w:numId="7">
     <w:abstractNumId w:val="4"/>
   </w:num>
   <w:num w:numId="8">
-    <w:abstractNumId w:val="12"/>
+    <w:abstractNumId w:val="13"/>
   </w:num>
   <w:num w:numId="9">
-    <w:abstractNumId w:val="10"/>
+    <w:abstractNumId w:val="11"/>
   </w:num>
   <w:num w:numId="10">
     <w:abstractNumId w:val="2"/>
   </w:num>
   <w:num w:numId="11">
-    <w:abstractNumId w:val="11"/>
+    <w:abstractNumId w:val="12"/>
   </w:num>
   <w:num w:numId="12">
-    <w:abstractNumId w:val="9"/>
+    <w:abstractNumId w:val="10"/>
   </w:num>
   <w:num w:numId="13">
-    <w:abstractNumId w:val="13"/>
+    <w:abstractNumId w:val="14"/>
   </w:num>
   <w:num w:numId="14">
-    <w:abstractNumId w:val="7"/>
+    <w:abstractNumId w:val="8"/>
+  </w:num>
+  <w:num w:numId="15">
+    <w:abstractNumId w:val="5"/>
   </w:num>
 </w:numbering>
 </file>
@@ -24378,7 +25182,7 @@
 </file>
 
 <file path=customXml/itemProps3.xml><?xml version="1.0" encoding="utf-8"?>
-<ds:datastoreItem xmlns:ds="http://schemas.openxmlformats.org/officeDocument/2006/customXml" ds:itemID="{EDCE5A6C-A671-4C34-BB21-BC175DD2483D}">
+<ds:datastoreItem xmlns:ds="http://schemas.openxmlformats.org/officeDocument/2006/customXml" ds:itemID="{2C3CF1B2-5070-4F15-A265-8FA9E9A7C2D4}">
   <ds:schemaRefs>
     <ds:schemaRef ds:uri="http://schemas.openxmlformats.org/officeDocument/2006/bibliography"/>
   </ds:schemaRefs>

</xml_diff>

<commit_message>
Diagrammes et Etape 2
</commit_message>
<xml_diff>
--- a/Rapport/Rapport.docx
+++ b/Rapport/Rapport.docx
@@ -1887,13 +1887,8 @@
               <w:cnfStyle w:val="000000000000" w:firstRow="0" w:lastRow="0" w:firstColumn="0" w:lastColumn="0" w:oddVBand="0" w:evenVBand="0" w:oddHBand="0" w:evenHBand="0" w:firstRowFirstColumn="0" w:firstRowLastColumn="0" w:lastRowFirstColumn="0" w:lastRowLastColumn="0"/>
             </w:pPr>
             <w:r>
-              <w:t xml:space="preserve">Rédaction du rapport avec </w:t>
-            </w:r>
-            <w:proofErr w:type="gramStart"/>
-            <w:r>
-              <w:t>les nouveau modèles</w:t>
-            </w:r>
-            <w:proofErr w:type="gramEnd"/>
+              <w:t>Rédaction du rapport avec les nouveau modèles</w:t>
+            </w:r>
           </w:p>
         </w:tc>
       </w:tr>
@@ -2548,41 +2543,7 @@
                 <w:szCs w:val="24"/>
                 <w:lang w:eastAsia="en-US"/>
               </w:rPr>
-              <w:t>Type (</w:t>
-            </w:r>
-            <w:proofErr w:type="spellStart"/>
-            <w:r>
-              <w:rPr>
-                <w:rFonts w:ascii="Microsoft Sans Serif" w:eastAsia="Calibri" w:hAnsi="Microsoft Sans Serif" w:cs="Microsoft Sans Serif"/>
-                <w:b/>
-                <w:sz w:val="22"/>
-                <w:szCs w:val="24"/>
-                <w:lang w:eastAsia="en-US"/>
-              </w:rPr>
-              <w:t>E</w:t>
-            </w:r>
-            <w:proofErr w:type="gramStart"/>
-            <w:r>
-              <w:rPr>
-                <w:rFonts w:ascii="Microsoft Sans Serif" w:eastAsia="Calibri" w:hAnsi="Microsoft Sans Serif" w:cs="Microsoft Sans Serif"/>
-                <w:b/>
-                <w:sz w:val="22"/>
-                <w:szCs w:val="24"/>
-                <w:lang w:eastAsia="en-US"/>
-              </w:rPr>
-              <w:t>,Ca,Co</w:t>
-            </w:r>
-            <w:proofErr w:type="spellEnd"/>
-            <w:proofErr w:type="gramEnd"/>
-            <w:r>
-              <w:rPr>
-                <w:rFonts w:ascii="Microsoft Sans Serif" w:eastAsia="Calibri" w:hAnsi="Microsoft Sans Serif" w:cs="Microsoft Sans Serif"/>
-                <w:b/>
-                <w:sz w:val="22"/>
-                <w:szCs w:val="24"/>
-                <w:lang w:eastAsia="en-US"/>
-              </w:rPr>
-              <w:t>)</w:t>
+              <w:t>Type (E,Ca,Co)</w:t>
             </w:r>
           </w:p>
         </w:tc>
@@ -2661,21 +2622,8 @@
                 <w:szCs w:val="24"/>
                 <w:lang w:eastAsia="en-US"/>
               </w:rPr>
-              <w:t xml:space="preserve"> </w:t>
-            </w:r>
-            <w:proofErr w:type="spellStart"/>
-            <w:r>
-              <w:rPr>
-                <w:rFonts w:ascii="Microsoft Sans Serif" w:eastAsia="Calibri" w:hAnsi="Microsoft Sans Serif" w:cs="Microsoft Sans Serif"/>
-                <w:b/>
-                <w:bCs/>
-                <w:sz w:val="22"/>
-                <w:szCs w:val="24"/>
-                <w:lang w:eastAsia="en-US"/>
-              </w:rPr>
-              <w:t>Win'Design</w:t>
-            </w:r>
-            <w:proofErr w:type="spellEnd"/>
+              <w:t xml:space="preserve"> Win'Design</w:t>
+            </w:r>
           </w:p>
         </w:tc>
         <w:tc>
@@ -2739,7 +2687,6 @@
                 <w:lang w:val="en-US" w:eastAsia="en-US"/>
               </w:rPr>
             </w:pPr>
-            <w:proofErr w:type="spellStart"/>
             <w:r>
               <w:rPr>
                 <w:rFonts w:ascii="Microsoft Sans Serif" w:eastAsia="Calibri" w:hAnsi="Microsoft Sans Serif" w:cs="Microsoft Sans Serif"/>
@@ -2748,31 +2695,8 @@
                 <w:szCs w:val="24"/>
                 <w:lang w:val="en-US" w:eastAsia="en-US"/>
               </w:rPr>
-              <w:t>Numéro</w:t>
-            </w:r>
-            <w:proofErr w:type="spellEnd"/>
-            <w:r>
-              <w:rPr>
-                <w:rFonts w:ascii="Microsoft Sans Serif" w:eastAsia="Calibri" w:hAnsi="Microsoft Sans Serif" w:cs="Microsoft Sans Serif"/>
-                <w:b/>
-                <w:sz w:val="22"/>
-                <w:szCs w:val="24"/>
-                <w:lang w:val="en-US" w:eastAsia="en-US"/>
-              </w:rPr>
-              <w:t xml:space="preserve"> </w:t>
-            </w:r>
-            <w:proofErr w:type="spellStart"/>
-            <w:r>
-              <w:rPr>
-                <w:rFonts w:ascii="Microsoft Sans Serif" w:eastAsia="Calibri" w:hAnsi="Microsoft Sans Serif" w:cs="Microsoft Sans Serif"/>
-                <w:b/>
-                <w:sz w:val="22"/>
-                <w:szCs w:val="24"/>
-                <w:lang w:val="en-US" w:eastAsia="en-US"/>
-              </w:rPr>
-              <w:t>aéroport</w:t>
-            </w:r>
-            <w:proofErr w:type="spellEnd"/>
+              <w:t>Numéro aéroport</w:t>
+            </w:r>
           </w:p>
         </w:tc>
         <w:tc>
@@ -2914,7 +2838,6 @@
                 <w:lang w:val="en-US" w:eastAsia="en-US"/>
               </w:rPr>
             </w:pPr>
-            <w:proofErr w:type="spellStart"/>
             <w:r>
               <w:rPr>
                 <w:rFonts w:ascii="Microsoft Sans Serif" w:eastAsia="Calibri" w:hAnsi="Microsoft Sans Serif" w:cs="Microsoft Sans Serif"/>
@@ -2924,7 +2847,6 @@
               </w:rPr>
               <w:t>Identifiant</w:t>
             </w:r>
-            <w:proofErr w:type="spellEnd"/>
           </w:p>
         </w:tc>
       </w:tr>
@@ -2960,19 +2882,8 @@
                 <w:szCs w:val="24"/>
                 <w:lang w:val="en-US" w:eastAsia="en-US"/>
               </w:rPr>
-              <w:t xml:space="preserve">Nom </w:t>
-            </w:r>
-            <w:proofErr w:type="spellStart"/>
-            <w:r>
-              <w:rPr>
-                <w:rFonts w:ascii="Microsoft Sans Serif" w:eastAsia="Calibri" w:hAnsi="Microsoft Sans Serif" w:cs="Microsoft Sans Serif"/>
-                <w:sz w:val="22"/>
-                <w:szCs w:val="24"/>
-                <w:lang w:val="en-US" w:eastAsia="en-US"/>
-              </w:rPr>
-              <w:t>aéroport</w:t>
-            </w:r>
-            <w:proofErr w:type="spellEnd"/>
+              <w:t>Nom aéroport</w:t>
+            </w:r>
           </w:p>
         </w:tc>
         <w:tc>
@@ -3145,7 +3056,6 @@
                 <w:lang w:val="en-US" w:eastAsia="en-US"/>
               </w:rPr>
             </w:pPr>
-            <w:proofErr w:type="spellStart"/>
             <w:r>
               <w:rPr>
                 <w:rFonts w:ascii="Microsoft Sans Serif" w:eastAsia="Calibri" w:hAnsi="Microsoft Sans Serif" w:cs="Microsoft Sans Serif"/>
@@ -3154,53 +3064,8 @@
                 <w:szCs w:val="24"/>
                 <w:lang w:val="en-US" w:eastAsia="en-US"/>
               </w:rPr>
-              <w:t>Numéro</w:t>
-            </w:r>
-            <w:proofErr w:type="spellEnd"/>
-            <w:r>
-              <w:rPr>
-                <w:rFonts w:ascii="Microsoft Sans Serif" w:eastAsia="Calibri" w:hAnsi="Microsoft Sans Serif" w:cs="Microsoft Sans Serif"/>
-                <w:b/>
-                <w:sz w:val="22"/>
-                <w:szCs w:val="24"/>
-                <w:lang w:val="en-US" w:eastAsia="en-US"/>
-              </w:rPr>
-              <w:t xml:space="preserve"> </w:t>
-            </w:r>
-            <w:proofErr w:type="spellStart"/>
-            <w:r>
-              <w:rPr>
-                <w:rFonts w:ascii="Microsoft Sans Serif" w:eastAsia="Calibri" w:hAnsi="Microsoft Sans Serif" w:cs="Microsoft Sans Serif"/>
-                <w:b/>
-                <w:sz w:val="22"/>
-                <w:szCs w:val="24"/>
-                <w:lang w:val="en-US" w:eastAsia="en-US"/>
-              </w:rPr>
-              <w:t>serie</w:t>
-            </w:r>
-            <w:proofErr w:type="spellEnd"/>
-            <w:r>
-              <w:rPr>
-                <w:rFonts w:ascii="Microsoft Sans Serif" w:eastAsia="Calibri" w:hAnsi="Microsoft Sans Serif" w:cs="Microsoft Sans Serif"/>
-                <w:b/>
-                <w:sz w:val="22"/>
-                <w:szCs w:val="24"/>
-                <w:lang w:val="en-US" w:eastAsia="en-US"/>
-              </w:rPr>
-              <w:t xml:space="preserve"> </w:t>
-            </w:r>
-            <w:proofErr w:type="spellStart"/>
-            <w:r>
-              <w:rPr>
-                <w:rFonts w:ascii="Microsoft Sans Serif" w:eastAsia="Calibri" w:hAnsi="Microsoft Sans Serif" w:cs="Microsoft Sans Serif"/>
-                <w:b/>
-                <w:sz w:val="22"/>
-                <w:szCs w:val="24"/>
-                <w:lang w:val="en-US" w:eastAsia="en-US"/>
-              </w:rPr>
-              <w:t>avion</w:t>
-            </w:r>
-            <w:proofErr w:type="spellEnd"/>
+              <w:t>Numéro serie avion</w:t>
+            </w:r>
           </w:p>
         </w:tc>
         <w:tc>
@@ -3342,7 +3207,6 @@
                 <w:lang w:val="en-US" w:eastAsia="en-US"/>
               </w:rPr>
             </w:pPr>
-            <w:proofErr w:type="spellStart"/>
             <w:r>
               <w:rPr>
                 <w:rFonts w:ascii="Microsoft Sans Serif" w:eastAsia="Calibri" w:hAnsi="Microsoft Sans Serif" w:cs="Microsoft Sans Serif"/>
@@ -3352,7 +3216,6 @@
               </w:rPr>
               <w:t>Identifiant</w:t>
             </w:r>
-            <w:proofErr w:type="spellEnd"/>
           </w:p>
         </w:tc>
       </w:tr>
@@ -3388,19 +3251,8 @@
                 <w:szCs w:val="24"/>
                 <w:lang w:val="en-US" w:eastAsia="en-US"/>
               </w:rPr>
-              <w:t xml:space="preserve">Nom </w:t>
-            </w:r>
-            <w:proofErr w:type="spellStart"/>
-            <w:r>
-              <w:rPr>
-                <w:rFonts w:ascii="Microsoft Sans Serif" w:eastAsia="Calibri" w:hAnsi="Microsoft Sans Serif" w:cs="Microsoft Sans Serif"/>
-                <w:sz w:val="22"/>
-                <w:szCs w:val="24"/>
-                <w:lang w:val="en-US" w:eastAsia="en-US"/>
-              </w:rPr>
-              <w:t>avion</w:t>
-            </w:r>
-            <w:proofErr w:type="spellEnd"/>
+              <w:t>Nom avion</w:t>
+            </w:r>
           </w:p>
         </w:tc>
         <w:tc>
@@ -3722,7 +3574,6 @@
                 <w:lang w:val="en-US" w:eastAsia="en-US"/>
               </w:rPr>
             </w:pPr>
-            <w:proofErr w:type="spellStart"/>
             <w:r>
               <w:rPr>
                 <w:rFonts w:ascii="Microsoft Sans Serif" w:eastAsia="Calibri" w:hAnsi="Microsoft Sans Serif" w:cs="Microsoft Sans Serif"/>
@@ -3732,7 +3583,6 @@
               </w:rPr>
               <w:t>Identifiant</w:t>
             </w:r>
-            <w:proofErr w:type="spellEnd"/>
           </w:p>
         </w:tc>
       </w:tr>
@@ -3940,7 +3790,6 @@
                 <w:lang w:val="en-US" w:eastAsia="en-US"/>
               </w:rPr>
             </w:pPr>
-            <w:proofErr w:type="spellStart"/>
             <w:r>
               <w:rPr>
                 <w:rFonts w:ascii="Microsoft Sans Serif" w:eastAsia="Calibri" w:hAnsi="Microsoft Sans Serif" w:cs="Microsoft Sans Serif"/>
@@ -3949,31 +3798,8 @@
                 <w:szCs w:val="24"/>
                 <w:lang w:val="en-US" w:eastAsia="en-US"/>
               </w:rPr>
-              <w:t>Numéro</w:t>
-            </w:r>
-            <w:proofErr w:type="spellEnd"/>
-            <w:r>
-              <w:rPr>
-                <w:rFonts w:ascii="Microsoft Sans Serif" w:eastAsia="Calibri" w:hAnsi="Microsoft Sans Serif" w:cs="Microsoft Sans Serif"/>
-                <w:b/>
-                <w:sz w:val="22"/>
-                <w:szCs w:val="24"/>
-                <w:lang w:val="en-US" w:eastAsia="en-US"/>
-              </w:rPr>
-              <w:t xml:space="preserve"> de </w:t>
-            </w:r>
-            <w:proofErr w:type="spellStart"/>
-            <w:r>
-              <w:rPr>
-                <w:rFonts w:ascii="Microsoft Sans Serif" w:eastAsia="Calibri" w:hAnsi="Microsoft Sans Serif" w:cs="Microsoft Sans Serif"/>
-                <w:b/>
-                <w:sz w:val="22"/>
-                <w:szCs w:val="24"/>
-                <w:lang w:val="en-US" w:eastAsia="en-US"/>
-              </w:rPr>
-              <w:t>classe</w:t>
-            </w:r>
-            <w:proofErr w:type="spellEnd"/>
+              <w:t>Numéro de classe</w:t>
+            </w:r>
           </w:p>
         </w:tc>
         <w:tc>
@@ -4119,7 +3945,6 @@
                 <w:lang w:val="en-US" w:eastAsia="en-US"/>
               </w:rPr>
             </w:pPr>
-            <w:proofErr w:type="spellStart"/>
             <w:r>
               <w:rPr>
                 <w:rFonts w:ascii="Microsoft Sans Serif" w:eastAsia="Calibri" w:hAnsi="Microsoft Sans Serif" w:cs="Microsoft Sans Serif"/>
@@ -4130,7 +3955,6 @@
               </w:rPr>
               <w:t>Identifiant</w:t>
             </w:r>
-            <w:proofErr w:type="spellEnd"/>
           </w:p>
         </w:tc>
       </w:tr>
@@ -4169,20 +3993,8 @@
                 <w:szCs w:val="24"/>
                 <w:lang w:val="en-US" w:eastAsia="en-US"/>
               </w:rPr>
-              <w:t xml:space="preserve">Nom de la </w:t>
-            </w:r>
-            <w:proofErr w:type="spellStart"/>
-            <w:r>
-              <w:rPr>
-                <w:rFonts w:ascii="Microsoft Sans Serif" w:eastAsia="Calibri" w:hAnsi="Microsoft Sans Serif" w:cs="Microsoft Sans Serif"/>
-                <w:color w:val="0D0D0D"/>
-                <w:sz w:val="22"/>
-                <w:szCs w:val="24"/>
-                <w:lang w:val="en-US" w:eastAsia="en-US"/>
-              </w:rPr>
-              <w:t>classe</w:t>
-            </w:r>
-            <w:proofErr w:type="spellEnd"/>
+              <w:t>Nom de la classe</w:t>
+            </w:r>
           </w:p>
         </w:tc>
         <w:tc>
@@ -4356,7 +4168,6 @@
                 <w:lang w:val="en-US" w:eastAsia="en-US"/>
               </w:rPr>
             </w:pPr>
-            <w:proofErr w:type="spellStart"/>
             <w:r>
               <w:rPr>
                 <w:rFonts w:ascii="Microsoft Sans Serif" w:eastAsia="Calibri" w:hAnsi="Microsoft Sans Serif" w:cs="Microsoft Sans Serif"/>
@@ -4366,19 +4177,7 @@
                 <w:szCs w:val="24"/>
                 <w:lang w:val="en-US" w:eastAsia="en-US"/>
               </w:rPr>
-              <w:t>Nombre</w:t>
-            </w:r>
-            <w:proofErr w:type="spellEnd"/>
-            <w:r>
-              <w:rPr>
-                <w:rFonts w:ascii="Microsoft Sans Serif" w:eastAsia="Calibri" w:hAnsi="Microsoft Sans Serif" w:cs="Microsoft Sans Serif"/>
-                <w:color w:val="0D0D0D"/>
-                <w:spacing w:val="-2"/>
-                <w:sz w:val="22"/>
-                <w:szCs w:val="24"/>
-                <w:lang w:val="en-US" w:eastAsia="en-US"/>
-              </w:rPr>
-              <w:t xml:space="preserve"> de place</w:t>
+              <w:t>Nombre de place</w:t>
             </w:r>
           </w:p>
         </w:tc>
@@ -4566,21 +4365,8 @@
                 <w:szCs w:val="24"/>
                 <w:lang w:val="en-US" w:eastAsia="en-US"/>
               </w:rPr>
-              <w:t xml:space="preserve">Prix par </w:t>
-            </w:r>
-            <w:proofErr w:type="spellStart"/>
-            <w:r>
-              <w:rPr>
-                <w:rFonts w:ascii="Microsoft Sans Serif" w:eastAsia="Calibri" w:hAnsi="Microsoft Sans Serif" w:cs="Microsoft Sans Serif"/>
-                <w:color w:val="0D0D0D"/>
-                <w:spacing w:val="-2"/>
-                <w:sz w:val="22"/>
-                <w:szCs w:val="24"/>
-                <w:lang w:val="en-US" w:eastAsia="en-US"/>
-              </w:rPr>
-              <w:t>classe</w:t>
-            </w:r>
-            <w:proofErr w:type="spellEnd"/>
+              <w:t>Prix par classe</w:t>
+            </w:r>
           </w:p>
         </w:tc>
         <w:tc>
@@ -4916,7 +4702,6 @@
                 <w:lang w:val="en-US" w:eastAsia="en-US"/>
               </w:rPr>
             </w:pPr>
-            <w:proofErr w:type="spellStart"/>
             <w:r>
               <w:rPr>
                 <w:rFonts w:ascii="Microsoft Sans Serif" w:eastAsia="Calibri" w:hAnsi="Microsoft Sans Serif" w:cs="Microsoft Sans Serif"/>
@@ -4926,7 +4711,6 @@
               </w:rPr>
               <w:t>Identifiant</w:t>
             </w:r>
-            <w:proofErr w:type="spellEnd"/>
           </w:p>
         </w:tc>
       </w:tr>
@@ -5882,7 +5666,6 @@
                 <w:lang w:val="en-US" w:eastAsia="en-US"/>
               </w:rPr>
             </w:pPr>
-            <w:proofErr w:type="spellStart"/>
             <w:r>
               <w:rPr>
                 <w:rFonts w:ascii="Microsoft Sans Serif" w:eastAsia="Calibri" w:hAnsi="Microsoft Sans Serif" w:cs="Microsoft Sans Serif"/>
@@ -5892,7 +5675,6 @@
               </w:rPr>
               <w:t>Identifiant</w:t>
             </w:r>
-            <w:proofErr w:type="spellEnd"/>
           </w:p>
         </w:tc>
       </w:tr>
@@ -6289,7 +6071,6 @@
                 <w:lang w:val="en-US" w:eastAsia="en-US"/>
               </w:rPr>
             </w:pPr>
-            <w:proofErr w:type="spellStart"/>
             <w:r>
               <w:rPr>
                 <w:rFonts w:ascii="Microsoft Sans Serif" w:eastAsia="Calibri" w:hAnsi="Microsoft Sans Serif" w:cs="Microsoft Sans Serif"/>
@@ -6300,67 +6081,40 @@
                 <w:szCs w:val="24"/>
                 <w:lang w:val="en-US" w:eastAsia="en-US"/>
               </w:rPr>
-              <w:t>Numero</w:t>
-            </w:r>
-            <w:proofErr w:type="spellEnd"/>
-            <w:r>
-              <w:rPr>
-                <w:rFonts w:ascii="Microsoft Sans Serif" w:eastAsia="Calibri" w:hAnsi="Microsoft Sans Serif" w:cs="Microsoft Sans Serif"/>
-                <w:b/>
+              <w:t>Numero periodicite</w:t>
+            </w:r>
+          </w:p>
+        </w:tc>
+        <w:tc>
+          <w:tcPr>
+            <w:tcW w:w="2403" w:type="dxa"/>
+            <w:vAlign w:val="center"/>
+          </w:tcPr>
+          <w:p>
+            <w:pPr>
+              <w:widowControl w:val="0"/>
+              <w:autoSpaceDE w:val="0"/>
+              <w:autoSpaceDN w:val="0"/>
+              <w:adjustRightInd w:val="0"/>
+              <w:spacing w:before="0" w:after="0" w:line="360" w:lineRule="auto"/>
+              <w:rPr>
+                <w:rFonts w:ascii="Microsoft Sans Serif" w:eastAsia="Calibri" w:hAnsi="Microsoft Sans Serif" w:cs="Microsoft Sans Serif"/>
                 <w:color w:val="0D0D0D"/>
                 <w:spacing w:val="-2"/>
                 <w:sz w:val="22"/>
                 <w:szCs w:val="24"/>
                 <w:lang w:val="en-US" w:eastAsia="en-US"/>
               </w:rPr>
-              <w:t xml:space="preserve"> </w:t>
-            </w:r>
-            <w:proofErr w:type="spellStart"/>
-            <w:r>
-              <w:rPr>
-                <w:rFonts w:ascii="Microsoft Sans Serif" w:eastAsia="Calibri" w:hAnsi="Microsoft Sans Serif" w:cs="Microsoft Sans Serif"/>
-                <w:b/>
+            </w:pPr>
+            <w:r>
+              <w:rPr>
+                <w:rFonts w:ascii="Microsoft Sans Serif" w:eastAsia="Calibri" w:hAnsi="Microsoft Sans Serif" w:cs="Microsoft Sans Serif"/>
                 <w:color w:val="0D0D0D"/>
                 <w:spacing w:val="-2"/>
                 <w:sz w:val="22"/>
                 <w:szCs w:val="24"/>
                 <w:lang w:val="en-US" w:eastAsia="en-US"/>
               </w:rPr>
-              <w:t>periodicite</w:t>
-            </w:r>
-            <w:proofErr w:type="spellEnd"/>
-          </w:p>
-        </w:tc>
-        <w:tc>
-          <w:tcPr>
-            <w:tcW w:w="2403" w:type="dxa"/>
-            <w:vAlign w:val="center"/>
-          </w:tcPr>
-          <w:p>
-            <w:pPr>
-              <w:widowControl w:val="0"/>
-              <w:autoSpaceDE w:val="0"/>
-              <w:autoSpaceDN w:val="0"/>
-              <w:adjustRightInd w:val="0"/>
-              <w:spacing w:before="0" w:after="0" w:line="360" w:lineRule="auto"/>
-              <w:rPr>
-                <w:rFonts w:ascii="Microsoft Sans Serif" w:eastAsia="Calibri" w:hAnsi="Microsoft Sans Serif" w:cs="Microsoft Sans Serif"/>
-                <w:color w:val="0D0D0D"/>
-                <w:spacing w:val="-2"/>
-                <w:sz w:val="22"/>
-                <w:szCs w:val="24"/>
-                <w:lang w:val="en-US" w:eastAsia="en-US"/>
-              </w:rPr>
-            </w:pPr>
-            <w:r>
-              <w:rPr>
-                <w:rFonts w:ascii="Microsoft Sans Serif" w:eastAsia="Calibri" w:hAnsi="Microsoft Sans Serif" w:cs="Microsoft Sans Serif"/>
-                <w:color w:val="0D0D0D"/>
-                <w:spacing w:val="-2"/>
-                <w:sz w:val="22"/>
-                <w:szCs w:val="24"/>
-                <w:lang w:val="en-US" w:eastAsia="en-US"/>
-              </w:rPr>
               <w:t>NUM_PERIODI</w:t>
             </w:r>
           </w:p>
@@ -6474,7 +6228,6 @@
                 <w:lang w:val="en-US" w:eastAsia="en-US"/>
               </w:rPr>
             </w:pPr>
-            <w:proofErr w:type="spellStart"/>
             <w:r>
               <w:rPr>
                 <w:rFonts w:ascii="Microsoft Sans Serif" w:eastAsia="Calibri" w:hAnsi="Microsoft Sans Serif" w:cs="Microsoft Sans Serif"/>
@@ -6484,7 +6237,6 @@
               </w:rPr>
               <w:t>Identifiant</w:t>
             </w:r>
-            <w:proofErr w:type="spellEnd"/>
           </w:p>
         </w:tc>
       </w:tr>
@@ -6520,19 +6272,8 @@
                 <w:szCs w:val="24"/>
                 <w:lang w:eastAsia="en-US"/>
               </w:rPr>
-              <w:t xml:space="preserve">Type </w:t>
-            </w:r>
-            <w:proofErr w:type="spellStart"/>
-            <w:r>
-              <w:rPr>
-                <w:rFonts w:ascii="Microsoft Sans Serif" w:eastAsia="Calibri" w:hAnsi="Microsoft Sans Serif" w:cs="Microsoft Sans Serif"/>
-                <w:sz w:val="22"/>
-                <w:szCs w:val="24"/>
-                <w:lang w:eastAsia="en-US"/>
-              </w:rPr>
-              <w:t>periodicité</w:t>
-            </w:r>
-            <w:proofErr w:type="spellEnd"/>
+              <w:t>Type periodicité</w:t>
+            </w:r>
           </w:p>
         </w:tc>
         <w:tc>
@@ -7036,7 +6777,6 @@
                 <w:lang w:val="en-US" w:eastAsia="en-US"/>
               </w:rPr>
             </w:pPr>
-            <w:proofErr w:type="spellStart"/>
             <w:r>
               <w:rPr>
                 <w:rFonts w:ascii="Microsoft Sans Serif" w:eastAsia="Calibri" w:hAnsi="Microsoft Sans Serif" w:cs="Microsoft Sans Serif"/>
@@ -7046,7 +6786,6 @@
               </w:rPr>
               <w:t>Identifiant</w:t>
             </w:r>
-            <w:proofErr w:type="spellEnd"/>
           </w:p>
         </w:tc>
       </w:tr>
@@ -9096,7 +8835,6 @@
                 <w:lang w:val="en-US" w:eastAsia="en-US"/>
               </w:rPr>
             </w:pPr>
-            <w:proofErr w:type="spellStart"/>
             <w:r>
               <w:rPr>
                 <w:rFonts w:ascii="Microsoft Sans Serif" w:eastAsia="Calibri" w:hAnsi="Microsoft Sans Serif" w:cs="Microsoft Sans Serif"/>
@@ -9107,40 +8845,47 @@
                 <w:szCs w:val="24"/>
                 <w:lang w:val="en-US" w:eastAsia="en-US"/>
               </w:rPr>
-              <w:t>Numéro</w:t>
-            </w:r>
-            <w:proofErr w:type="spellEnd"/>
-            <w:r>
-              <w:rPr>
-                <w:rFonts w:ascii="Microsoft Sans Serif" w:eastAsia="Calibri" w:hAnsi="Microsoft Sans Serif" w:cs="Microsoft Sans Serif"/>
-                <w:b/>
+              <w:t>Numéro période</w:t>
+            </w:r>
+          </w:p>
+        </w:tc>
+        <w:tc>
+          <w:tcPr>
+            <w:tcW w:w="2403" w:type="dxa"/>
+            <w:vAlign w:val="center"/>
+          </w:tcPr>
+          <w:p>
+            <w:pPr>
+              <w:widowControl w:val="0"/>
+              <w:autoSpaceDE w:val="0"/>
+              <w:autoSpaceDN w:val="0"/>
+              <w:adjustRightInd w:val="0"/>
+              <w:spacing w:before="0" w:after="0" w:line="360" w:lineRule="auto"/>
+              <w:rPr>
+                <w:rFonts w:ascii="Microsoft Sans Serif" w:eastAsia="Calibri" w:hAnsi="Microsoft Sans Serif" w:cs="Microsoft Sans Serif"/>
                 <w:color w:val="0D0D0D"/>
                 <w:spacing w:val="-2"/>
                 <w:sz w:val="22"/>
                 <w:szCs w:val="24"/>
                 <w:lang w:val="en-US" w:eastAsia="en-US"/>
               </w:rPr>
-              <w:t xml:space="preserve"> </w:t>
-            </w:r>
-            <w:proofErr w:type="spellStart"/>
-            <w:r>
-              <w:rPr>
-                <w:rFonts w:ascii="Microsoft Sans Serif" w:eastAsia="Calibri" w:hAnsi="Microsoft Sans Serif" w:cs="Microsoft Sans Serif"/>
-                <w:b/>
+            </w:pPr>
+            <w:r>
+              <w:rPr>
+                <w:rFonts w:ascii="Microsoft Sans Serif" w:eastAsia="Calibri" w:hAnsi="Microsoft Sans Serif" w:cs="Microsoft Sans Serif"/>
                 <w:color w:val="0D0D0D"/>
                 <w:spacing w:val="-2"/>
                 <w:sz w:val="22"/>
                 <w:szCs w:val="24"/>
                 <w:lang w:val="en-US" w:eastAsia="en-US"/>
               </w:rPr>
-              <w:t>période</w:t>
-            </w:r>
-            <w:proofErr w:type="spellEnd"/>
-          </w:p>
-        </w:tc>
-        <w:tc>
-          <w:tcPr>
-            <w:tcW w:w="2403" w:type="dxa"/>
+              <w:t>NUM_PERIOD</w:t>
+            </w:r>
+          </w:p>
+        </w:tc>
+        <w:tc>
+          <w:tcPr>
+            <w:tcW w:w="1124" w:type="dxa"/>
             <w:vAlign w:val="center"/>
           </w:tcPr>
           <w:p>
@@ -9153,7 +8898,6 @@
               <w:rPr>
                 <w:rFonts w:ascii="Microsoft Sans Serif" w:eastAsia="Calibri" w:hAnsi="Microsoft Sans Serif" w:cs="Microsoft Sans Serif"/>
                 <w:color w:val="0D0D0D"/>
-                <w:spacing w:val="-2"/>
                 <w:sz w:val="22"/>
                 <w:szCs w:val="24"/>
                 <w:lang w:val="en-US" w:eastAsia="en-US"/>
@@ -9163,27 +8907,87 @@
               <w:rPr>
                 <w:rFonts w:ascii="Microsoft Sans Serif" w:eastAsia="Calibri" w:hAnsi="Microsoft Sans Serif" w:cs="Microsoft Sans Serif"/>
                 <w:color w:val="0D0D0D"/>
-                <w:spacing w:val="-2"/>
-                <w:sz w:val="22"/>
-                <w:szCs w:val="24"/>
-                <w:lang w:val="en-US" w:eastAsia="en-US"/>
-              </w:rPr>
-              <w:t>NUM_PERIOD</w:t>
-            </w:r>
-          </w:p>
-        </w:tc>
-        <w:tc>
-          <w:tcPr>
-            <w:tcW w:w="1124" w:type="dxa"/>
-            <w:vAlign w:val="center"/>
-          </w:tcPr>
-          <w:p>
-            <w:pPr>
-              <w:widowControl w:val="0"/>
-              <w:autoSpaceDE w:val="0"/>
-              <w:autoSpaceDN w:val="0"/>
-              <w:adjustRightInd w:val="0"/>
-              <w:spacing w:before="0" w:after="0" w:line="360" w:lineRule="auto"/>
+                <w:sz w:val="22"/>
+                <w:szCs w:val="24"/>
+                <w:lang w:val="en-US" w:eastAsia="en-US"/>
+              </w:rPr>
+              <w:t>E</w:t>
+            </w:r>
+          </w:p>
+        </w:tc>
+        <w:tc>
+          <w:tcPr>
+            <w:tcW w:w="1417" w:type="dxa"/>
+            <w:vAlign w:val="center"/>
+          </w:tcPr>
+          <w:p>
+            <w:pPr>
+              <w:widowControl w:val="0"/>
+              <w:autoSpaceDE w:val="0"/>
+              <w:autoSpaceDN w:val="0"/>
+              <w:adjustRightInd w:val="0"/>
+              <w:spacing w:before="0" w:after="0" w:line="360" w:lineRule="auto"/>
+              <w:rPr>
+                <w:rFonts w:ascii="Microsoft Sans Serif" w:eastAsia="Calibri" w:hAnsi="Microsoft Sans Serif" w:cs="Microsoft Sans Serif"/>
+                <w:sz w:val="22"/>
+                <w:szCs w:val="24"/>
+                <w:lang w:val="en-US" w:eastAsia="en-US"/>
+              </w:rPr>
+            </w:pPr>
+            <w:r>
+              <w:rPr>
+                <w:rFonts w:ascii="Microsoft Sans Serif" w:eastAsia="Calibri" w:hAnsi="Microsoft Sans Serif" w:cs="Microsoft Sans Serif"/>
+                <w:sz w:val="22"/>
+                <w:szCs w:val="24"/>
+                <w:lang w:val="en-US" w:eastAsia="en-US"/>
+              </w:rPr>
+              <w:t>N(11)</w:t>
+            </w:r>
+          </w:p>
+        </w:tc>
+        <w:tc>
+          <w:tcPr>
+            <w:tcW w:w="1276" w:type="dxa"/>
+            <w:vAlign w:val="center"/>
+          </w:tcPr>
+          <w:p>
+            <w:pPr>
+              <w:widowControl w:val="0"/>
+              <w:autoSpaceDE w:val="0"/>
+              <w:autoSpaceDN w:val="0"/>
+              <w:adjustRightInd w:val="0"/>
+              <w:spacing w:before="0" w:after="0" w:line="360" w:lineRule="auto"/>
+              <w:rPr>
+                <w:rFonts w:ascii="Microsoft Sans Serif" w:eastAsia="Calibri" w:hAnsi="Microsoft Sans Serif" w:cs="Microsoft Sans Serif"/>
+                <w:sz w:val="22"/>
+                <w:szCs w:val="24"/>
+                <w:lang w:val="en-US" w:eastAsia="en-US"/>
+              </w:rPr>
+            </w:pPr>
+            <w:r>
+              <w:rPr>
+                <w:rFonts w:ascii="Microsoft Sans Serif" w:eastAsia="Calibri" w:hAnsi="Microsoft Sans Serif" w:cs="Microsoft Sans Serif"/>
+                <w:sz w:val="22"/>
+                <w:szCs w:val="24"/>
+                <w:lang w:val="en-US" w:eastAsia="en-US"/>
+              </w:rPr>
+              <w:t>N(11)</w:t>
+            </w:r>
+          </w:p>
+        </w:tc>
+        <w:tc>
+          <w:tcPr>
+            <w:tcW w:w="2552" w:type="dxa"/>
+            <w:vAlign w:val="center"/>
+          </w:tcPr>
+          <w:p>
+            <w:pPr>
+              <w:widowControl w:val="0"/>
+              <w:autoSpaceDE w:val="0"/>
+              <w:autoSpaceDN w:val="0"/>
+              <w:adjustRightInd w:val="0"/>
+              <w:spacing w:before="0" w:after="0" w:line="360" w:lineRule="auto"/>
+              <w:ind w:left="105"/>
               <w:rPr>
                 <w:rFonts w:ascii="Microsoft Sans Serif" w:eastAsia="Calibri" w:hAnsi="Microsoft Sans Serif" w:cs="Microsoft Sans Serif"/>
                 <w:color w:val="0D0D0D"/>
@@ -9200,103 +9004,8 @@
                 <w:szCs w:val="24"/>
                 <w:lang w:val="en-US" w:eastAsia="en-US"/>
               </w:rPr>
-              <w:t>E</w:t>
-            </w:r>
-          </w:p>
-        </w:tc>
-        <w:tc>
-          <w:tcPr>
-            <w:tcW w:w="1417" w:type="dxa"/>
-            <w:vAlign w:val="center"/>
-          </w:tcPr>
-          <w:p>
-            <w:pPr>
-              <w:widowControl w:val="0"/>
-              <w:autoSpaceDE w:val="0"/>
-              <w:autoSpaceDN w:val="0"/>
-              <w:adjustRightInd w:val="0"/>
-              <w:spacing w:before="0" w:after="0" w:line="360" w:lineRule="auto"/>
-              <w:rPr>
-                <w:rFonts w:ascii="Microsoft Sans Serif" w:eastAsia="Calibri" w:hAnsi="Microsoft Sans Serif" w:cs="Microsoft Sans Serif"/>
-                <w:sz w:val="22"/>
-                <w:szCs w:val="24"/>
-                <w:lang w:val="en-US" w:eastAsia="en-US"/>
-              </w:rPr>
-            </w:pPr>
-            <w:r>
-              <w:rPr>
-                <w:rFonts w:ascii="Microsoft Sans Serif" w:eastAsia="Calibri" w:hAnsi="Microsoft Sans Serif" w:cs="Microsoft Sans Serif"/>
-                <w:sz w:val="22"/>
-                <w:szCs w:val="24"/>
-                <w:lang w:val="en-US" w:eastAsia="en-US"/>
-              </w:rPr>
-              <w:t>N(11)</w:t>
-            </w:r>
-          </w:p>
-        </w:tc>
-        <w:tc>
-          <w:tcPr>
-            <w:tcW w:w="1276" w:type="dxa"/>
-            <w:vAlign w:val="center"/>
-          </w:tcPr>
-          <w:p>
-            <w:pPr>
-              <w:widowControl w:val="0"/>
-              <w:autoSpaceDE w:val="0"/>
-              <w:autoSpaceDN w:val="0"/>
-              <w:adjustRightInd w:val="0"/>
-              <w:spacing w:before="0" w:after="0" w:line="360" w:lineRule="auto"/>
-              <w:rPr>
-                <w:rFonts w:ascii="Microsoft Sans Serif" w:eastAsia="Calibri" w:hAnsi="Microsoft Sans Serif" w:cs="Microsoft Sans Serif"/>
-                <w:sz w:val="22"/>
-                <w:szCs w:val="24"/>
-                <w:lang w:val="en-US" w:eastAsia="en-US"/>
-              </w:rPr>
-            </w:pPr>
-            <w:r>
-              <w:rPr>
-                <w:rFonts w:ascii="Microsoft Sans Serif" w:eastAsia="Calibri" w:hAnsi="Microsoft Sans Serif" w:cs="Microsoft Sans Serif"/>
-                <w:sz w:val="22"/>
-                <w:szCs w:val="24"/>
-                <w:lang w:val="en-US" w:eastAsia="en-US"/>
-              </w:rPr>
-              <w:t>N(11)</w:t>
-            </w:r>
-          </w:p>
-        </w:tc>
-        <w:tc>
-          <w:tcPr>
-            <w:tcW w:w="2552" w:type="dxa"/>
-            <w:vAlign w:val="center"/>
-          </w:tcPr>
-          <w:p>
-            <w:pPr>
-              <w:widowControl w:val="0"/>
-              <w:autoSpaceDE w:val="0"/>
-              <w:autoSpaceDN w:val="0"/>
-              <w:adjustRightInd w:val="0"/>
-              <w:spacing w:before="0" w:after="0" w:line="360" w:lineRule="auto"/>
-              <w:ind w:left="105"/>
-              <w:rPr>
-                <w:rFonts w:ascii="Microsoft Sans Serif" w:eastAsia="Calibri" w:hAnsi="Microsoft Sans Serif" w:cs="Microsoft Sans Serif"/>
-                <w:color w:val="0D0D0D"/>
-                <w:sz w:val="22"/>
-                <w:szCs w:val="24"/>
-                <w:lang w:val="en-US" w:eastAsia="en-US"/>
-              </w:rPr>
-            </w:pPr>
-            <w:proofErr w:type="spellStart"/>
-            <w:r>
-              <w:rPr>
-                <w:rFonts w:ascii="Microsoft Sans Serif" w:eastAsia="Calibri" w:hAnsi="Microsoft Sans Serif" w:cs="Microsoft Sans Serif"/>
-                <w:color w:val="0D0D0D"/>
-                <w:sz w:val="22"/>
-                <w:szCs w:val="24"/>
-                <w:lang w:val="en-US" w:eastAsia="en-US"/>
-              </w:rPr>
               <w:t>Identifiant</w:t>
             </w:r>
-            <w:proofErr w:type="spellEnd"/>
           </w:p>
         </w:tc>
       </w:tr>
@@ -9332,19 +9041,8 @@
                 <w:szCs w:val="24"/>
                 <w:lang w:val="en-US" w:eastAsia="en-US"/>
               </w:rPr>
-              <w:t xml:space="preserve">Nom </w:t>
-            </w:r>
-            <w:proofErr w:type="spellStart"/>
-            <w:r>
-              <w:rPr>
-                <w:rFonts w:ascii="Microsoft Sans Serif" w:eastAsia="Calibri" w:hAnsi="Microsoft Sans Serif" w:cs="Microsoft Sans Serif"/>
-                <w:sz w:val="22"/>
-                <w:szCs w:val="24"/>
-                <w:lang w:val="en-US" w:eastAsia="en-US"/>
-              </w:rPr>
-              <w:t>periode</w:t>
-            </w:r>
-            <w:proofErr w:type="spellEnd"/>
+              <w:t>Nom periode</w:t>
+            </w:r>
           </w:p>
         </w:tc>
         <w:tc>
@@ -10994,7 +10692,6 @@
                 <w:lang w:val="en-US" w:eastAsia="en-US"/>
               </w:rPr>
             </w:pPr>
-            <w:proofErr w:type="spellStart"/>
             <w:r>
               <w:rPr>
                 <w:rFonts w:ascii="Microsoft Sans Serif" w:eastAsia="Calibri" w:hAnsi="Microsoft Sans Serif" w:cs="Microsoft Sans Serif"/>
@@ -11004,7 +10701,6 @@
               </w:rPr>
               <w:t>Identifiant</w:t>
             </w:r>
-            <w:proofErr w:type="spellEnd"/>
           </w:p>
         </w:tc>
       </w:tr>
@@ -13045,7 +12741,6 @@
                 <w:lang w:val="en-US" w:eastAsia="en-US"/>
               </w:rPr>
             </w:pPr>
-            <w:proofErr w:type="spellStart"/>
             <w:r>
               <w:rPr>
                 <w:rFonts w:ascii="Microsoft Sans Serif" w:eastAsia="Calibri" w:hAnsi="Microsoft Sans Serif" w:cs="Microsoft Sans Serif"/>
@@ -13054,18 +12749,7 @@
                 <w:szCs w:val="24"/>
                 <w:lang w:val="en-US" w:eastAsia="en-US"/>
               </w:rPr>
-              <w:t>Numéro</w:t>
-            </w:r>
-            <w:proofErr w:type="spellEnd"/>
-            <w:r>
-              <w:rPr>
-                <w:rFonts w:ascii="Microsoft Sans Serif" w:eastAsia="Calibri" w:hAnsi="Microsoft Sans Serif" w:cs="Microsoft Sans Serif"/>
-                <w:b/>
-                <w:sz w:val="22"/>
-                <w:szCs w:val="24"/>
-                <w:lang w:val="en-US" w:eastAsia="en-US"/>
-              </w:rPr>
-              <w:t xml:space="preserve"> reservation</w:t>
+              <w:t>Numéro reservation</w:t>
             </w:r>
           </w:p>
         </w:tc>
@@ -13212,7 +12896,6 @@
                 <w:lang w:val="en-US" w:eastAsia="en-US"/>
               </w:rPr>
             </w:pPr>
-            <w:proofErr w:type="spellStart"/>
             <w:r>
               <w:rPr>
                 <w:rFonts w:ascii="Microsoft Sans Serif" w:eastAsia="Calibri" w:hAnsi="Microsoft Sans Serif" w:cs="Microsoft Sans Serif"/>
@@ -13223,7 +12906,6 @@
               </w:rPr>
               <w:t>Identifiant</w:t>
             </w:r>
-            <w:proofErr w:type="spellEnd"/>
           </w:p>
         </w:tc>
       </w:tr>
@@ -13254,7 +12936,6 @@
                 <w:lang w:val="en-US" w:eastAsia="en-US"/>
               </w:rPr>
             </w:pPr>
-            <w:proofErr w:type="spellStart"/>
             <w:r>
               <w:rPr>
                 <w:rFonts w:ascii="Microsoft Sans Serif" w:eastAsia="Calibri" w:hAnsi="Microsoft Sans Serif" w:cs="Microsoft Sans Serif"/>
@@ -13264,19 +12945,7 @@
                 <w:szCs w:val="24"/>
                 <w:lang w:val="en-US" w:eastAsia="en-US"/>
               </w:rPr>
-              <w:t>Titre</w:t>
-            </w:r>
-            <w:proofErr w:type="spellEnd"/>
-            <w:r>
-              <w:rPr>
-                <w:rFonts w:ascii="Microsoft Sans Serif" w:eastAsia="Calibri" w:hAnsi="Microsoft Sans Serif" w:cs="Microsoft Sans Serif"/>
-                <w:color w:val="0D0D0D"/>
-                <w:spacing w:val="-2"/>
-                <w:sz w:val="22"/>
-                <w:szCs w:val="24"/>
-                <w:lang w:val="en-US" w:eastAsia="en-US"/>
-              </w:rPr>
-              <w:t xml:space="preserve"> reservation</w:t>
+              <w:t>Titre reservation</w:t>
             </w:r>
           </w:p>
         </w:tc>
@@ -14052,7 +13721,6 @@
                 <w:lang w:val="en-US" w:eastAsia="en-US"/>
               </w:rPr>
             </w:pPr>
-            <w:proofErr w:type="spellStart"/>
             <w:r>
               <w:rPr>
                 <w:rFonts w:ascii="Microsoft Sans Serif" w:eastAsia="Calibri" w:hAnsi="Microsoft Sans Serif" w:cs="Microsoft Sans Serif"/>
@@ -14062,19 +13730,7 @@
                 <w:szCs w:val="24"/>
                 <w:lang w:val="en-US" w:eastAsia="en-US"/>
               </w:rPr>
-              <w:t>Nombre</w:t>
-            </w:r>
-            <w:proofErr w:type="spellEnd"/>
-            <w:r>
-              <w:rPr>
-                <w:rFonts w:ascii="Microsoft Sans Serif" w:eastAsia="Calibri" w:hAnsi="Microsoft Sans Serif" w:cs="Microsoft Sans Serif"/>
-                <w:color w:val="0D0D0D"/>
-                <w:spacing w:val="-2"/>
-                <w:sz w:val="22"/>
-                <w:szCs w:val="24"/>
-                <w:lang w:val="en-US" w:eastAsia="en-US"/>
-              </w:rPr>
-              <w:t xml:space="preserve"> de place</w:t>
+              <w:t>Nombre de place</w:t>
             </w:r>
           </w:p>
         </w:tc>
@@ -14254,7 +13910,6 @@
                 <w:lang w:val="en-US" w:eastAsia="en-US"/>
               </w:rPr>
             </w:pPr>
-            <w:proofErr w:type="spellStart"/>
             <w:r>
               <w:rPr>
                 <w:rFonts w:ascii="Microsoft Sans Serif" w:eastAsia="Calibri" w:hAnsi="Microsoft Sans Serif" w:cs="Microsoft Sans Serif"/>
@@ -14266,40 +13921,47 @@
                 <w:lang w:val="en-US" w:eastAsia="en-US"/>
               </w:rPr>
               <w:lastRenderedPageBreak/>
-              <w:t>Numero</w:t>
-            </w:r>
-            <w:proofErr w:type="spellEnd"/>
-            <w:r>
-              <w:rPr>
-                <w:rFonts w:ascii="Microsoft Sans Serif" w:eastAsia="Calibri" w:hAnsi="Microsoft Sans Serif" w:cs="Microsoft Sans Serif"/>
-                <w:b/>
+              <w:t>Numero de Type d'avion</w:t>
+            </w:r>
+          </w:p>
+        </w:tc>
+        <w:tc>
+          <w:tcPr>
+            <w:tcW w:w="2403" w:type="dxa"/>
+            <w:vAlign w:val="center"/>
+          </w:tcPr>
+          <w:p>
+            <w:pPr>
+              <w:widowControl w:val="0"/>
+              <w:autoSpaceDE w:val="0"/>
+              <w:autoSpaceDN w:val="0"/>
+              <w:adjustRightInd w:val="0"/>
+              <w:spacing w:before="0" w:after="0" w:line="360" w:lineRule="auto"/>
+              <w:rPr>
+                <w:rFonts w:ascii="Microsoft Sans Serif" w:eastAsia="Calibri" w:hAnsi="Microsoft Sans Serif" w:cs="Microsoft Sans Serif"/>
                 <w:color w:val="0D0D0D"/>
                 <w:spacing w:val="-2"/>
                 <w:sz w:val="22"/>
                 <w:szCs w:val="24"/>
                 <w:lang w:val="en-US" w:eastAsia="en-US"/>
               </w:rPr>
-              <w:t xml:space="preserve"> de Type </w:t>
-            </w:r>
-            <w:proofErr w:type="spellStart"/>
-            <w:r>
-              <w:rPr>
-                <w:rFonts w:ascii="Microsoft Sans Serif" w:eastAsia="Calibri" w:hAnsi="Microsoft Sans Serif" w:cs="Microsoft Sans Serif"/>
-                <w:b/>
+            </w:pPr>
+            <w:r>
+              <w:rPr>
+                <w:rFonts w:ascii="Microsoft Sans Serif" w:eastAsia="Calibri" w:hAnsi="Microsoft Sans Serif" w:cs="Microsoft Sans Serif"/>
                 <w:color w:val="0D0D0D"/>
                 <w:spacing w:val="-2"/>
                 <w:sz w:val="22"/>
                 <w:szCs w:val="24"/>
                 <w:lang w:val="en-US" w:eastAsia="en-US"/>
               </w:rPr>
-              <w:t>d'avion</w:t>
-            </w:r>
-            <w:proofErr w:type="spellEnd"/>
-          </w:p>
-        </w:tc>
-        <w:tc>
-          <w:tcPr>
-            <w:tcW w:w="2403" w:type="dxa"/>
+              <w:t>NUM_TYPE_AVION</w:t>
+            </w:r>
+          </w:p>
+        </w:tc>
+        <w:tc>
+          <w:tcPr>
+            <w:tcW w:w="1124" w:type="dxa"/>
             <w:vAlign w:val="center"/>
           </w:tcPr>
           <w:p>
@@ -14312,7 +13974,6 @@
               <w:rPr>
                 <w:rFonts w:ascii="Microsoft Sans Serif" w:eastAsia="Calibri" w:hAnsi="Microsoft Sans Serif" w:cs="Microsoft Sans Serif"/>
                 <w:color w:val="0D0D0D"/>
-                <w:spacing w:val="-2"/>
                 <w:sz w:val="22"/>
                 <w:szCs w:val="24"/>
                 <w:lang w:val="en-US" w:eastAsia="en-US"/>
@@ -14322,27 +13983,87 @@
               <w:rPr>
                 <w:rFonts w:ascii="Microsoft Sans Serif" w:eastAsia="Calibri" w:hAnsi="Microsoft Sans Serif" w:cs="Microsoft Sans Serif"/>
                 <w:color w:val="0D0D0D"/>
-                <w:spacing w:val="-2"/>
-                <w:sz w:val="22"/>
-                <w:szCs w:val="24"/>
-                <w:lang w:val="en-US" w:eastAsia="en-US"/>
-              </w:rPr>
-              <w:t>NUM_TYPE_AVION</w:t>
-            </w:r>
-          </w:p>
-        </w:tc>
-        <w:tc>
-          <w:tcPr>
-            <w:tcW w:w="1124" w:type="dxa"/>
-            <w:vAlign w:val="center"/>
-          </w:tcPr>
-          <w:p>
-            <w:pPr>
-              <w:widowControl w:val="0"/>
-              <w:autoSpaceDE w:val="0"/>
-              <w:autoSpaceDN w:val="0"/>
-              <w:adjustRightInd w:val="0"/>
-              <w:spacing w:before="0" w:after="0" w:line="360" w:lineRule="auto"/>
+                <w:sz w:val="22"/>
+                <w:szCs w:val="24"/>
+                <w:lang w:val="en-US" w:eastAsia="en-US"/>
+              </w:rPr>
+              <w:t>E</w:t>
+            </w:r>
+          </w:p>
+        </w:tc>
+        <w:tc>
+          <w:tcPr>
+            <w:tcW w:w="1417" w:type="dxa"/>
+            <w:vAlign w:val="center"/>
+          </w:tcPr>
+          <w:p>
+            <w:pPr>
+              <w:widowControl w:val="0"/>
+              <w:autoSpaceDE w:val="0"/>
+              <w:autoSpaceDN w:val="0"/>
+              <w:adjustRightInd w:val="0"/>
+              <w:spacing w:before="0" w:after="0" w:line="360" w:lineRule="auto"/>
+              <w:rPr>
+                <w:rFonts w:ascii="Microsoft Sans Serif" w:eastAsia="Calibri" w:hAnsi="Microsoft Sans Serif" w:cs="Microsoft Sans Serif"/>
+                <w:sz w:val="22"/>
+                <w:szCs w:val="24"/>
+                <w:lang w:val="en-US" w:eastAsia="en-US"/>
+              </w:rPr>
+            </w:pPr>
+            <w:r>
+              <w:rPr>
+                <w:rFonts w:ascii="Microsoft Sans Serif" w:eastAsia="Calibri" w:hAnsi="Microsoft Sans Serif" w:cs="Microsoft Sans Serif"/>
+                <w:sz w:val="22"/>
+                <w:szCs w:val="24"/>
+                <w:lang w:val="en-US" w:eastAsia="en-US"/>
+              </w:rPr>
+              <w:t>N(11)</w:t>
+            </w:r>
+          </w:p>
+        </w:tc>
+        <w:tc>
+          <w:tcPr>
+            <w:tcW w:w="1276" w:type="dxa"/>
+            <w:vAlign w:val="center"/>
+          </w:tcPr>
+          <w:p>
+            <w:pPr>
+              <w:widowControl w:val="0"/>
+              <w:autoSpaceDE w:val="0"/>
+              <w:autoSpaceDN w:val="0"/>
+              <w:adjustRightInd w:val="0"/>
+              <w:spacing w:before="0" w:after="0" w:line="360" w:lineRule="auto"/>
+              <w:rPr>
+                <w:rFonts w:ascii="Microsoft Sans Serif" w:eastAsia="Calibri" w:hAnsi="Microsoft Sans Serif" w:cs="Microsoft Sans Serif"/>
+                <w:sz w:val="22"/>
+                <w:szCs w:val="24"/>
+                <w:lang w:val="en-US" w:eastAsia="en-US"/>
+              </w:rPr>
+            </w:pPr>
+            <w:r>
+              <w:rPr>
+                <w:rFonts w:ascii="Microsoft Sans Serif" w:eastAsia="Calibri" w:hAnsi="Microsoft Sans Serif" w:cs="Microsoft Sans Serif"/>
+                <w:sz w:val="22"/>
+                <w:szCs w:val="24"/>
+                <w:lang w:val="en-US" w:eastAsia="en-US"/>
+              </w:rPr>
+              <w:t>N(11)</w:t>
+            </w:r>
+          </w:p>
+        </w:tc>
+        <w:tc>
+          <w:tcPr>
+            <w:tcW w:w="2552" w:type="dxa"/>
+            <w:vAlign w:val="center"/>
+          </w:tcPr>
+          <w:p>
+            <w:pPr>
+              <w:widowControl w:val="0"/>
+              <w:autoSpaceDE w:val="0"/>
+              <w:autoSpaceDN w:val="0"/>
+              <w:adjustRightInd w:val="0"/>
+              <w:spacing w:before="0" w:after="0" w:line="360" w:lineRule="auto"/>
+              <w:ind w:left="105"/>
               <w:rPr>
                 <w:rFonts w:ascii="Microsoft Sans Serif" w:eastAsia="Calibri" w:hAnsi="Microsoft Sans Serif" w:cs="Microsoft Sans Serif"/>
                 <w:color w:val="0D0D0D"/>
@@ -14359,103 +14080,8 @@
                 <w:szCs w:val="24"/>
                 <w:lang w:val="en-US" w:eastAsia="en-US"/>
               </w:rPr>
-              <w:t>E</w:t>
-            </w:r>
-          </w:p>
-        </w:tc>
-        <w:tc>
-          <w:tcPr>
-            <w:tcW w:w="1417" w:type="dxa"/>
-            <w:vAlign w:val="center"/>
-          </w:tcPr>
-          <w:p>
-            <w:pPr>
-              <w:widowControl w:val="0"/>
-              <w:autoSpaceDE w:val="0"/>
-              <w:autoSpaceDN w:val="0"/>
-              <w:adjustRightInd w:val="0"/>
-              <w:spacing w:before="0" w:after="0" w:line="360" w:lineRule="auto"/>
-              <w:rPr>
-                <w:rFonts w:ascii="Microsoft Sans Serif" w:eastAsia="Calibri" w:hAnsi="Microsoft Sans Serif" w:cs="Microsoft Sans Serif"/>
-                <w:sz w:val="22"/>
-                <w:szCs w:val="24"/>
-                <w:lang w:val="en-US" w:eastAsia="en-US"/>
-              </w:rPr>
-            </w:pPr>
-            <w:r>
-              <w:rPr>
-                <w:rFonts w:ascii="Microsoft Sans Serif" w:eastAsia="Calibri" w:hAnsi="Microsoft Sans Serif" w:cs="Microsoft Sans Serif"/>
-                <w:sz w:val="22"/>
-                <w:szCs w:val="24"/>
-                <w:lang w:val="en-US" w:eastAsia="en-US"/>
-              </w:rPr>
-              <w:t>N(11)</w:t>
-            </w:r>
-          </w:p>
-        </w:tc>
-        <w:tc>
-          <w:tcPr>
-            <w:tcW w:w="1276" w:type="dxa"/>
-            <w:vAlign w:val="center"/>
-          </w:tcPr>
-          <w:p>
-            <w:pPr>
-              <w:widowControl w:val="0"/>
-              <w:autoSpaceDE w:val="0"/>
-              <w:autoSpaceDN w:val="0"/>
-              <w:adjustRightInd w:val="0"/>
-              <w:spacing w:before="0" w:after="0" w:line="360" w:lineRule="auto"/>
-              <w:rPr>
-                <w:rFonts w:ascii="Microsoft Sans Serif" w:eastAsia="Calibri" w:hAnsi="Microsoft Sans Serif" w:cs="Microsoft Sans Serif"/>
-                <w:sz w:val="22"/>
-                <w:szCs w:val="24"/>
-                <w:lang w:val="en-US" w:eastAsia="en-US"/>
-              </w:rPr>
-            </w:pPr>
-            <w:r>
-              <w:rPr>
-                <w:rFonts w:ascii="Microsoft Sans Serif" w:eastAsia="Calibri" w:hAnsi="Microsoft Sans Serif" w:cs="Microsoft Sans Serif"/>
-                <w:sz w:val="22"/>
-                <w:szCs w:val="24"/>
-                <w:lang w:val="en-US" w:eastAsia="en-US"/>
-              </w:rPr>
-              <w:t>N(11)</w:t>
-            </w:r>
-          </w:p>
-        </w:tc>
-        <w:tc>
-          <w:tcPr>
-            <w:tcW w:w="2552" w:type="dxa"/>
-            <w:vAlign w:val="center"/>
-          </w:tcPr>
-          <w:p>
-            <w:pPr>
-              <w:widowControl w:val="0"/>
-              <w:autoSpaceDE w:val="0"/>
-              <w:autoSpaceDN w:val="0"/>
-              <w:adjustRightInd w:val="0"/>
-              <w:spacing w:before="0" w:after="0" w:line="360" w:lineRule="auto"/>
-              <w:ind w:left="105"/>
-              <w:rPr>
-                <w:rFonts w:ascii="Microsoft Sans Serif" w:eastAsia="Calibri" w:hAnsi="Microsoft Sans Serif" w:cs="Microsoft Sans Serif"/>
-                <w:color w:val="0D0D0D"/>
-                <w:sz w:val="22"/>
-                <w:szCs w:val="24"/>
-                <w:lang w:val="en-US" w:eastAsia="en-US"/>
-              </w:rPr>
-            </w:pPr>
-            <w:proofErr w:type="spellStart"/>
-            <w:r>
-              <w:rPr>
-                <w:rFonts w:ascii="Microsoft Sans Serif" w:eastAsia="Calibri" w:hAnsi="Microsoft Sans Serif" w:cs="Microsoft Sans Serif"/>
-                <w:color w:val="0D0D0D"/>
-                <w:sz w:val="22"/>
-                <w:szCs w:val="24"/>
-                <w:lang w:val="en-US" w:eastAsia="en-US"/>
-              </w:rPr>
               <w:t>Identifiant</w:t>
             </w:r>
-            <w:proofErr w:type="spellEnd"/>
           </w:p>
         </w:tc>
       </w:tr>
@@ -14495,21 +14121,8 @@
                 <w:szCs w:val="24"/>
                 <w:lang w:val="en-US" w:eastAsia="en-US"/>
               </w:rPr>
-              <w:t xml:space="preserve">Type </w:t>
-            </w:r>
-            <w:proofErr w:type="spellStart"/>
-            <w:r>
-              <w:rPr>
-                <w:rFonts w:ascii="Microsoft Sans Serif" w:eastAsia="Calibri" w:hAnsi="Microsoft Sans Serif" w:cs="Microsoft Sans Serif"/>
-                <w:color w:val="0D0D0D"/>
-                <w:spacing w:val="-2"/>
-                <w:sz w:val="22"/>
-                <w:szCs w:val="24"/>
-                <w:lang w:val="en-US" w:eastAsia="en-US"/>
-              </w:rPr>
-              <w:t>d'avion</w:t>
-            </w:r>
-            <w:proofErr w:type="spellEnd"/>
+              <w:t>Type d'avion</w:t>
+            </w:r>
           </w:p>
         </w:tc>
         <w:tc>
@@ -14685,37 +14298,15 @@
                 <w:lang w:val="en-US" w:eastAsia="en-US"/>
               </w:rPr>
             </w:pPr>
-            <w:proofErr w:type="spellStart"/>
-            <w:r>
-              <w:rPr>
-                <w:rFonts w:ascii="Microsoft Sans Serif" w:eastAsia="Calibri" w:hAnsi="Microsoft Sans Serif" w:cs="Microsoft Sans Serif"/>
-                <w:sz w:val="22"/>
-                <w:szCs w:val="24"/>
-                <w:lang w:val="en-US" w:eastAsia="en-US"/>
-              </w:rPr>
-              <w:t>Taille</w:t>
-            </w:r>
-            <w:proofErr w:type="spellEnd"/>
-            <w:r>
-              <w:rPr>
-                <w:rFonts w:ascii="Microsoft Sans Serif" w:eastAsia="Calibri" w:hAnsi="Microsoft Sans Serif" w:cs="Microsoft Sans Serif"/>
-                <w:sz w:val="22"/>
-                <w:szCs w:val="24"/>
-                <w:lang w:val="en-US" w:eastAsia="en-US"/>
-              </w:rPr>
-              <w:t xml:space="preserve"> </w:t>
-            </w:r>
-            <w:proofErr w:type="spellStart"/>
-            <w:r>
-              <w:rPr>
-                <w:rFonts w:ascii="Microsoft Sans Serif" w:eastAsia="Calibri" w:hAnsi="Microsoft Sans Serif" w:cs="Microsoft Sans Serif"/>
-                <w:sz w:val="22"/>
-                <w:szCs w:val="24"/>
-                <w:lang w:val="en-US" w:eastAsia="en-US"/>
-              </w:rPr>
-              <w:t>avion</w:t>
-            </w:r>
-            <w:proofErr w:type="spellEnd"/>
+            <w:r>
+              <w:rPr>
+                <w:rFonts w:ascii="Microsoft Sans Serif" w:eastAsia="Calibri" w:hAnsi="Microsoft Sans Serif" w:cs="Microsoft Sans Serif"/>
+                <w:sz w:val="22"/>
+                <w:szCs w:val="24"/>
+                <w:lang w:val="en-US" w:eastAsia="en-US"/>
+              </w:rPr>
+              <w:t>Taille avion</w:t>
+            </w:r>
           </w:p>
         </w:tc>
         <w:tc>
@@ -15084,48 +14675,36 @@
                 <w:szCs w:val="24"/>
                 <w:lang w:eastAsia="en-US"/>
               </w:rPr>
-              <w:t xml:space="preserve">Numéro </w:t>
-            </w:r>
-            <w:proofErr w:type="gramStart"/>
-            <w:r>
-              <w:rPr>
-                <w:rFonts w:ascii="Microsoft Sans Serif" w:eastAsia="Calibri" w:hAnsi="Microsoft Sans Serif" w:cs="Microsoft Sans Serif"/>
-                <w:b/>
+              <w:t>Numéro user</w:t>
+            </w:r>
+          </w:p>
+        </w:tc>
+        <w:tc>
+          <w:tcPr>
+            <w:tcW w:w="2403" w:type="dxa"/>
+            <w:vAlign w:val="center"/>
+          </w:tcPr>
+          <w:p>
+            <w:pPr>
+              <w:widowControl w:val="0"/>
+              <w:autoSpaceDE w:val="0"/>
+              <w:autoSpaceDN w:val="0"/>
+              <w:adjustRightInd w:val="0"/>
+              <w:spacing w:before="0" w:after="0" w:line="360" w:lineRule="auto"/>
+              <w:rPr>
+                <w:rFonts w:ascii="Microsoft Sans Serif" w:eastAsia="Calibri" w:hAnsi="Microsoft Sans Serif" w:cs="Microsoft Sans Serif"/>
                 <w:sz w:val="22"/>
                 <w:szCs w:val="24"/>
                 <w:lang w:eastAsia="en-US"/>
               </w:rPr>
-              <w:t>user</w:t>
-            </w:r>
-            <w:proofErr w:type="gramEnd"/>
-          </w:p>
-        </w:tc>
-        <w:tc>
-          <w:tcPr>
-            <w:tcW w:w="2403" w:type="dxa"/>
-            <w:vAlign w:val="center"/>
-          </w:tcPr>
-          <w:p>
-            <w:pPr>
-              <w:widowControl w:val="0"/>
-              <w:autoSpaceDE w:val="0"/>
-              <w:autoSpaceDN w:val="0"/>
-              <w:adjustRightInd w:val="0"/>
-              <w:spacing w:before="0" w:after="0" w:line="360" w:lineRule="auto"/>
+            </w:pPr>
+            <w:r>
               <w:rPr>
                 <w:rFonts w:ascii="Microsoft Sans Serif" w:eastAsia="Calibri" w:hAnsi="Microsoft Sans Serif" w:cs="Microsoft Sans Serif"/>
                 <w:sz w:val="22"/>
                 <w:szCs w:val="24"/>
                 <w:lang w:eastAsia="en-US"/>
               </w:rPr>
-            </w:pPr>
-            <w:r>
-              <w:rPr>
-                <w:rFonts w:ascii="Microsoft Sans Serif" w:eastAsia="Calibri" w:hAnsi="Microsoft Sans Serif" w:cs="Microsoft Sans Serif"/>
-                <w:sz w:val="22"/>
-                <w:szCs w:val="24"/>
-                <w:lang w:eastAsia="en-US"/>
-              </w:rPr>
               <w:t>NUM_USER</w:t>
             </w:r>
           </w:p>
@@ -15239,7 +14818,6 @@
                 <w:lang w:val="en-US" w:eastAsia="en-US"/>
               </w:rPr>
             </w:pPr>
-            <w:proofErr w:type="spellStart"/>
             <w:r>
               <w:rPr>
                 <w:rFonts w:ascii="Microsoft Sans Serif" w:eastAsia="Calibri" w:hAnsi="Microsoft Sans Serif" w:cs="Microsoft Sans Serif"/>
@@ -15249,7 +14827,6 @@
               </w:rPr>
               <w:t>Identifiant</w:t>
             </w:r>
-            <w:proofErr w:type="spellEnd"/>
           </w:p>
         </w:tc>
       </w:tr>
@@ -15285,19 +14862,8 @@
                 <w:szCs w:val="24"/>
                 <w:lang w:eastAsia="en-US"/>
               </w:rPr>
-              <w:t xml:space="preserve">Nom </w:t>
-            </w:r>
-            <w:proofErr w:type="gramStart"/>
-            <w:r>
-              <w:rPr>
-                <w:rFonts w:ascii="Microsoft Sans Serif" w:eastAsia="Calibri" w:hAnsi="Microsoft Sans Serif" w:cs="Microsoft Sans Serif"/>
-                <w:sz w:val="22"/>
-                <w:szCs w:val="24"/>
-                <w:lang w:eastAsia="en-US"/>
-              </w:rPr>
-              <w:t>user</w:t>
-            </w:r>
-            <w:proofErr w:type="gramEnd"/>
+              <w:t>Nom user</w:t>
+            </w:r>
           </w:p>
         </w:tc>
         <w:tc>
@@ -15474,19 +15040,8 @@
                 <w:szCs w:val="24"/>
                 <w:lang w:eastAsia="en-US"/>
               </w:rPr>
-              <w:t xml:space="preserve">Prénom </w:t>
-            </w:r>
-            <w:proofErr w:type="gramStart"/>
-            <w:r>
-              <w:rPr>
-                <w:rFonts w:ascii="Microsoft Sans Serif" w:eastAsia="Calibri" w:hAnsi="Microsoft Sans Serif" w:cs="Microsoft Sans Serif"/>
-                <w:sz w:val="22"/>
-                <w:szCs w:val="24"/>
-                <w:lang w:eastAsia="en-US"/>
-              </w:rPr>
-              <w:t>user</w:t>
-            </w:r>
-            <w:proofErr w:type="gramEnd"/>
+              <w:t>Prénom user</w:t>
+            </w:r>
           </w:p>
         </w:tc>
         <w:tc>
@@ -16250,19 +15805,8 @@
                 <w:szCs w:val="24"/>
                 <w:lang w:eastAsia="en-US"/>
               </w:rPr>
-              <w:t xml:space="preserve">Adresse </w:t>
-            </w:r>
-            <w:proofErr w:type="gramStart"/>
-            <w:r>
-              <w:rPr>
-                <w:rFonts w:ascii="Microsoft Sans Serif" w:eastAsia="Calibri" w:hAnsi="Microsoft Sans Serif" w:cs="Microsoft Sans Serif"/>
-                <w:sz w:val="22"/>
-                <w:szCs w:val="24"/>
-                <w:lang w:eastAsia="en-US"/>
-              </w:rPr>
-              <w:t>user</w:t>
-            </w:r>
-            <w:proofErr w:type="gramEnd"/>
+              <w:t>Adresse user</w:t>
+            </w:r>
           </w:p>
         </w:tc>
         <w:tc>
@@ -17691,7 +17235,6 @@
                 <w:lang w:val="en-US" w:eastAsia="en-US"/>
               </w:rPr>
             </w:pPr>
-            <w:proofErr w:type="spellStart"/>
             <w:r>
               <w:rPr>
                 <w:rFonts w:ascii="Microsoft Sans Serif" w:eastAsia="Calibri" w:hAnsi="Microsoft Sans Serif" w:cs="Microsoft Sans Serif"/>
@@ -17701,38 +17244,45 @@
                 <w:szCs w:val="24"/>
                 <w:lang w:val="en-US" w:eastAsia="en-US"/>
               </w:rPr>
-              <w:t>Numéro</w:t>
-            </w:r>
-            <w:proofErr w:type="spellEnd"/>
-            <w:r>
-              <w:rPr>
-                <w:rFonts w:ascii="Microsoft Sans Serif" w:eastAsia="Calibri" w:hAnsi="Microsoft Sans Serif" w:cs="Microsoft Sans Serif"/>
-                <w:b/>
+              <w:t>Numéro ville</w:t>
+            </w:r>
+          </w:p>
+        </w:tc>
+        <w:tc>
+          <w:tcPr>
+            <w:tcW w:w="2403" w:type="dxa"/>
+            <w:vAlign w:val="center"/>
+          </w:tcPr>
+          <w:p>
+            <w:pPr>
+              <w:widowControl w:val="0"/>
+              <w:autoSpaceDE w:val="0"/>
+              <w:autoSpaceDN w:val="0"/>
+              <w:adjustRightInd w:val="0"/>
+              <w:spacing w:before="0" w:after="0" w:line="360" w:lineRule="auto"/>
+              <w:rPr>
+                <w:rFonts w:ascii="Microsoft Sans Serif" w:eastAsia="Calibri" w:hAnsi="Microsoft Sans Serif" w:cs="Microsoft Sans Serif"/>
                 <w:color w:val="0D0D0D"/>
                 <w:sz w:val="22"/>
                 <w:szCs w:val="24"/>
                 <w:lang w:val="en-US" w:eastAsia="en-US"/>
               </w:rPr>
-              <w:t xml:space="preserve"> </w:t>
-            </w:r>
-            <w:proofErr w:type="spellStart"/>
-            <w:r>
-              <w:rPr>
-                <w:rFonts w:ascii="Microsoft Sans Serif" w:eastAsia="Calibri" w:hAnsi="Microsoft Sans Serif" w:cs="Microsoft Sans Serif"/>
-                <w:b/>
+            </w:pPr>
+            <w:r>
+              <w:rPr>
+                <w:rFonts w:ascii="Microsoft Sans Serif" w:eastAsia="Calibri" w:hAnsi="Microsoft Sans Serif" w:cs="Microsoft Sans Serif"/>
                 <w:color w:val="0D0D0D"/>
                 <w:sz w:val="22"/>
                 <w:szCs w:val="24"/>
                 <w:lang w:val="en-US" w:eastAsia="en-US"/>
               </w:rPr>
-              <w:t>ville</w:t>
-            </w:r>
-            <w:proofErr w:type="spellEnd"/>
-          </w:p>
-        </w:tc>
-        <w:tc>
-          <w:tcPr>
-            <w:tcW w:w="2403" w:type="dxa"/>
+              <w:t>NUMVILLE</w:t>
+            </w:r>
+          </w:p>
+        </w:tc>
+        <w:tc>
+          <w:tcPr>
+            <w:tcW w:w="1124" w:type="dxa"/>
             <w:vAlign w:val="center"/>
           </w:tcPr>
           <w:p>
@@ -17758,22 +17308,90 @@
                 <w:szCs w:val="24"/>
                 <w:lang w:val="en-US" w:eastAsia="en-US"/>
               </w:rPr>
-              <w:t>NUMVILLE</w:t>
-            </w:r>
-          </w:p>
-        </w:tc>
-        <w:tc>
-          <w:tcPr>
-            <w:tcW w:w="1124" w:type="dxa"/>
-            <w:vAlign w:val="center"/>
-          </w:tcPr>
-          <w:p>
-            <w:pPr>
-              <w:widowControl w:val="0"/>
-              <w:autoSpaceDE w:val="0"/>
-              <w:autoSpaceDN w:val="0"/>
-              <w:adjustRightInd w:val="0"/>
-              <w:spacing w:before="0" w:after="0" w:line="360" w:lineRule="auto"/>
+              <w:t>E</w:t>
+            </w:r>
+          </w:p>
+        </w:tc>
+        <w:tc>
+          <w:tcPr>
+            <w:tcW w:w="1417" w:type="dxa"/>
+            <w:vAlign w:val="center"/>
+          </w:tcPr>
+          <w:p>
+            <w:pPr>
+              <w:widowControl w:val="0"/>
+              <w:autoSpaceDE w:val="0"/>
+              <w:autoSpaceDN w:val="0"/>
+              <w:adjustRightInd w:val="0"/>
+              <w:spacing w:before="0" w:after="0" w:line="360" w:lineRule="auto"/>
+              <w:rPr>
+                <w:rFonts w:ascii="Microsoft Sans Serif" w:eastAsia="Calibri" w:hAnsi="Microsoft Sans Serif" w:cs="Microsoft Sans Serif"/>
+                <w:sz w:val="22"/>
+                <w:szCs w:val="24"/>
+                <w:lang w:val="en-US" w:eastAsia="en-US"/>
+              </w:rPr>
+            </w:pPr>
+            <w:r>
+              <w:rPr>
+                <w:rFonts w:ascii="Microsoft Sans Serif" w:eastAsia="Calibri" w:hAnsi="Microsoft Sans Serif" w:cs="Microsoft Sans Serif"/>
+                <w:sz w:val="22"/>
+                <w:szCs w:val="24"/>
+                <w:lang w:val="en-US" w:eastAsia="en-US"/>
+              </w:rPr>
+              <w:t>N(2)</w:t>
+            </w:r>
+          </w:p>
+        </w:tc>
+        <w:tc>
+          <w:tcPr>
+            <w:tcW w:w="1276" w:type="dxa"/>
+            <w:vAlign w:val="center"/>
+          </w:tcPr>
+          <w:p>
+            <w:pPr>
+              <w:widowControl w:val="0"/>
+              <w:autoSpaceDE w:val="0"/>
+              <w:autoSpaceDN w:val="0"/>
+              <w:adjustRightInd w:val="0"/>
+              <w:spacing w:before="0" w:after="0" w:line="360" w:lineRule="auto"/>
+              <w:rPr>
+                <w:rFonts w:ascii="Microsoft Sans Serif" w:eastAsia="Calibri" w:hAnsi="Microsoft Sans Serif" w:cs="Microsoft Sans Serif"/>
+                <w:sz w:val="22"/>
+                <w:szCs w:val="24"/>
+                <w:lang w:val="en-US" w:eastAsia="en-US"/>
+              </w:rPr>
+            </w:pPr>
+            <w:r>
+              <w:rPr>
+                <w:rFonts w:ascii="Microsoft Sans Serif" w:eastAsia="Calibri" w:hAnsi="Microsoft Sans Serif" w:cs="Microsoft Sans Serif"/>
+                <w:sz w:val="22"/>
+                <w:szCs w:val="24"/>
+                <w:lang w:val="en-US" w:eastAsia="en-US"/>
+              </w:rPr>
+              <w:t>NS(2)</w:t>
+            </w:r>
+          </w:p>
+        </w:tc>
+        <w:tc>
+          <w:tcPr>
+            <w:tcW w:w="2552" w:type="dxa"/>
+            <w:vAlign w:val="center"/>
+          </w:tcPr>
+          <w:p>
+            <w:pPr>
+              <w:widowControl w:val="0"/>
+              <w:autoSpaceDE w:val="0"/>
+              <w:autoSpaceDN w:val="0"/>
+              <w:adjustRightInd w:val="0"/>
+              <w:spacing w:before="0" w:after="0" w:line="360" w:lineRule="auto"/>
+              <w:rPr>
+                <w:rFonts w:ascii="Microsoft Sans Serif" w:eastAsia="Calibri" w:hAnsi="Microsoft Sans Serif" w:cs="Microsoft Sans Serif"/>
+                <w:sz w:val="22"/>
+                <w:szCs w:val="24"/>
+                <w:lang w:val="en-US" w:eastAsia="en-US"/>
+              </w:rPr>
+            </w:pPr>
+            <w:r>
               <w:rPr>
                 <w:rFonts w:ascii="Microsoft Sans Serif" w:eastAsia="Calibri" w:hAnsi="Microsoft Sans Serif" w:cs="Microsoft Sans Serif"/>
                 <w:color w:val="0D0D0D"/>
@@ -17781,110 +17399,8 @@
                 <w:szCs w:val="24"/>
                 <w:lang w:val="en-US" w:eastAsia="en-US"/>
               </w:rPr>
-            </w:pPr>
-            <w:r>
-              <w:rPr>
-                <w:rFonts w:ascii="Microsoft Sans Serif" w:eastAsia="Calibri" w:hAnsi="Microsoft Sans Serif" w:cs="Microsoft Sans Serif"/>
-                <w:color w:val="0D0D0D"/>
-                <w:sz w:val="22"/>
-                <w:szCs w:val="24"/>
-                <w:lang w:val="en-US" w:eastAsia="en-US"/>
-              </w:rPr>
-              <w:t>E</w:t>
-            </w:r>
-          </w:p>
-        </w:tc>
-        <w:tc>
-          <w:tcPr>
-            <w:tcW w:w="1417" w:type="dxa"/>
-            <w:vAlign w:val="center"/>
-          </w:tcPr>
-          <w:p>
-            <w:pPr>
-              <w:widowControl w:val="0"/>
-              <w:autoSpaceDE w:val="0"/>
-              <w:autoSpaceDN w:val="0"/>
-              <w:adjustRightInd w:val="0"/>
-              <w:spacing w:before="0" w:after="0" w:line="360" w:lineRule="auto"/>
-              <w:rPr>
-                <w:rFonts w:ascii="Microsoft Sans Serif" w:eastAsia="Calibri" w:hAnsi="Microsoft Sans Serif" w:cs="Microsoft Sans Serif"/>
-                <w:sz w:val="22"/>
-                <w:szCs w:val="24"/>
-                <w:lang w:val="en-US" w:eastAsia="en-US"/>
-              </w:rPr>
-            </w:pPr>
-            <w:r>
-              <w:rPr>
-                <w:rFonts w:ascii="Microsoft Sans Serif" w:eastAsia="Calibri" w:hAnsi="Microsoft Sans Serif" w:cs="Microsoft Sans Serif"/>
-                <w:sz w:val="22"/>
-                <w:szCs w:val="24"/>
-                <w:lang w:val="en-US" w:eastAsia="en-US"/>
-              </w:rPr>
-              <w:t>N(2)</w:t>
-            </w:r>
-          </w:p>
-        </w:tc>
-        <w:tc>
-          <w:tcPr>
-            <w:tcW w:w="1276" w:type="dxa"/>
-            <w:vAlign w:val="center"/>
-          </w:tcPr>
-          <w:p>
-            <w:pPr>
-              <w:widowControl w:val="0"/>
-              <w:autoSpaceDE w:val="0"/>
-              <w:autoSpaceDN w:val="0"/>
-              <w:adjustRightInd w:val="0"/>
-              <w:spacing w:before="0" w:after="0" w:line="360" w:lineRule="auto"/>
-              <w:rPr>
-                <w:rFonts w:ascii="Microsoft Sans Serif" w:eastAsia="Calibri" w:hAnsi="Microsoft Sans Serif" w:cs="Microsoft Sans Serif"/>
-                <w:sz w:val="22"/>
-                <w:szCs w:val="24"/>
-                <w:lang w:val="en-US" w:eastAsia="en-US"/>
-              </w:rPr>
-            </w:pPr>
-            <w:r>
-              <w:rPr>
-                <w:rFonts w:ascii="Microsoft Sans Serif" w:eastAsia="Calibri" w:hAnsi="Microsoft Sans Serif" w:cs="Microsoft Sans Serif"/>
-                <w:sz w:val="22"/>
-                <w:szCs w:val="24"/>
-                <w:lang w:val="en-US" w:eastAsia="en-US"/>
-              </w:rPr>
-              <w:t>NS(2)</w:t>
-            </w:r>
-          </w:p>
-        </w:tc>
-        <w:tc>
-          <w:tcPr>
-            <w:tcW w:w="2552" w:type="dxa"/>
-            <w:vAlign w:val="center"/>
-          </w:tcPr>
-          <w:p>
-            <w:pPr>
-              <w:widowControl w:val="0"/>
-              <w:autoSpaceDE w:val="0"/>
-              <w:autoSpaceDN w:val="0"/>
-              <w:adjustRightInd w:val="0"/>
-              <w:spacing w:before="0" w:after="0" w:line="360" w:lineRule="auto"/>
-              <w:rPr>
-                <w:rFonts w:ascii="Microsoft Sans Serif" w:eastAsia="Calibri" w:hAnsi="Microsoft Sans Serif" w:cs="Microsoft Sans Serif"/>
-                <w:sz w:val="22"/>
-                <w:szCs w:val="24"/>
-                <w:lang w:val="en-US" w:eastAsia="en-US"/>
-              </w:rPr>
-            </w:pPr>
-            <w:proofErr w:type="spellStart"/>
-            <w:r>
-              <w:rPr>
-                <w:rFonts w:ascii="Microsoft Sans Serif" w:eastAsia="Calibri" w:hAnsi="Microsoft Sans Serif" w:cs="Microsoft Sans Serif"/>
-                <w:color w:val="0D0D0D"/>
-                <w:sz w:val="22"/>
-                <w:szCs w:val="24"/>
-                <w:lang w:val="en-US" w:eastAsia="en-US"/>
-              </w:rPr>
               <w:t>Identifiant</w:t>
             </w:r>
-            <w:proofErr w:type="spellEnd"/>
           </w:p>
         </w:tc>
       </w:tr>
@@ -17924,21 +17440,8 @@
                 <w:szCs w:val="24"/>
                 <w:lang w:val="en-US" w:eastAsia="en-US"/>
               </w:rPr>
-              <w:t xml:space="preserve">Nom </w:t>
-            </w:r>
-            <w:proofErr w:type="spellStart"/>
-            <w:r>
-              <w:rPr>
-                <w:rFonts w:ascii="Microsoft Sans Serif" w:eastAsia="Calibri" w:hAnsi="Microsoft Sans Serif" w:cs="Microsoft Sans Serif"/>
-                <w:color w:val="0D0D0D"/>
-                <w:spacing w:val="-2"/>
-                <w:sz w:val="22"/>
-                <w:szCs w:val="24"/>
-                <w:lang w:val="en-US" w:eastAsia="en-US"/>
-              </w:rPr>
-              <w:t>ville</w:t>
-            </w:r>
-            <w:proofErr w:type="spellEnd"/>
+              <w:t>Nom ville</w:t>
+            </w:r>
           </w:p>
         </w:tc>
         <w:tc>
@@ -18117,7 +17620,6 @@
                 <w:lang w:val="en-US" w:eastAsia="en-US"/>
               </w:rPr>
             </w:pPr>
-            <w:proofErr w:type="spellStart"/>
             <w:r>
               <w:rPr>
                 <w:rFonts w:ascii="Microsoft Sans Serif" w:eastAsia="Calibri" w:hAnsi="Microsoft Sans Serif" w:cs="Microsoft Sans Serif"/>
@@ -18128,40 +17630,47 @@
                 <w:szCs w:val="24"/>
                 <w:lang w:val="en-US" w:eastAsia="en-US"/>
               </w:rPr>
-              <w:t>Numéro</w:t>
-            </w:r>
-            <w:proofErr w:type="spellEnd"/>
-            <w:r>
-              <w:rPr>
-                <w:rFonts w:ascii="Microsoft Sans Serif" w:eastAsia="Calibri" w:hAnsi="Microsoft Sans Serif" w:cs="Microsoft Sans Serif"/>
-                <w:b/>
+              <w:t>Numéro vol</w:t>
+            </w:r>
+          </w:p>
+        </w:tc>
+        <w:tc>
+          <w:tcPr>
+            <w:tcW w:w="2403" w:type="dxa"/>
+            <w:vAlign w:val="center"/>
+          </w:tcPr>
+          <w:p>
+            <w:pPr>
+              <w:widowControl w:val="0"/>
+              <w:autoSpaceDE w:val="0"/>
+              <w:autoSpaceDN w:val="0"/>
+              <w:adjustRightInd w:val="0"/>
+              <w:spacing w:before="0" w:after="0" w:line="360" w:lineRule="auto"/>
+              <w:rPr>
+                <w:rFonts w:ascii="Microsoft Sans Serif" w:eastAsia="Calibri" w:hAnsi="Microsoft Sans Serif" w:cs="Microsoft Sans Serif"/>
                 <w:color w:val="0D0D0D"/>
                 <w:spacing w:val="-2"/>
                 <w:sz w:val="22"/>
                 <w:szCs w:val="24"/>
                 <w:lang w:val="en-US" w:eastAsia="en-US"/>
               </w:rPr>
-              <w:t xml:space="preserve"> </w:t>
-            </w:r>
-            <w:proofErr w:type="spellStart"/>
-            <w:r>
-              <w:rPr>
-                <w:rFonts w:ascii="Microsoft Sans Serif" w:eastAsia="Calibri" w:hAnsi="Microsoft Sans Serif" w:cs="Microsoft Sans Serif"/>
-                <w:b/>
+            </w:pPr>
+            <w:r>
+              <w:rPr>
+                <w:rFonts w:ascii="Microsoft Sans Serif" w:eastAsia="Calibri" w:hAnsi="Microsoft Sans Serif" w:cs="Microsoft Sans Serif"/>
                 <w:color w:val="0D0D0D"/>
                 <w:spacing w:val="-2"/>
                 <w:sz w:val="22"/>
                 <w:szCs w:val="24"/>
                 <w:lang w:val="en-US" w:eastAsia="en-US"/>
               </w:rPr>
-              <w:t>vol</w:t>
-            </w:r>
-            <w:proofErr w:type="spellEnd"/>
-          </w:p>
-        </w:tc>
-        <w:tc>
-          <w:tcPr>
-            <w:tcW w:w="2403" w:type="dxa"/>
+              <w:t>NUM_VOL</w:t>
+            </w:r>
+          </w:p>
+        </w:tc>
+        <w:tc>
+          <w:tcPr>
+            <w:tcW w:w="1124" w:type="dxa"/>
             <w:vAlign w:val="center"/>
           </w:tcPr>
           <w:p>
@@ -18174,7 +17683,6 @@
               <w:rPr>
                 <w:rFonts w:ascii="Microsoft Sans Serif" w:eastAsia="Calibri" w:hAnsi="Microsoft Sans Serif" w:cs="Microsoft Sans Serif"/>
                 <w:color w:val="0D0D0D"/>
-                <w:spacing w:val="-2"/>
                 <w:sz w:val="22"/>
                 <w:szCs w:val="24"/>
                 <w:lang w:val="en-US" w:eastAsia="en-US"/>
@@ -18184,27 +17692,87 @@
               <w:rPr>
                 <w:rFonts w:ascii="Microsoft Sans Serif" w:eastAsia="Calibri" w:hAnsi="Microsoft Sans Serif" w:cs="Microsoft Sans Serif"/>
                 <w:color w:val="0D0D0D"/>
-                <w:spacing w:val="-2"/>
-                <w:sz w:val="22"/>
-                <w:szCs w:val="24"/>
-                <w:lang w:val="en-US" w:eastAsia="en-US"/>
-              </w:rPr>
-              <w:t>NUM_VOL</w:t>
-            </w:r>
-          </w:p>
-        </w:tc>
-        <w:tc>
-          <w:tcPr>
-            <w:tcW w:w="1124" w:type="dxa"/>
-            <w:vAlign w:val="center"/>
-          </w:tcPr>
-          <w:p>
-            <w:pPr>
-              <w:widowControl w:val="0"/>
-              <w:autoSpaceDE w:val="0"/>
-              <w:autoSpaceDN w:val="0"/>
-              <w:adjustRightInd w:val="0"/>
-              <w:spacing w:before="0" w:after="0" w:line="360" w:lineRule="auto"/>
+                <w:sz w:val="22"/>
+                <w:szCs w:val="24"/>
+                <w:lang w:val="en-US" w:eastAsia="en-US"/>
+              </w:rPr>
+              <w:t>E</w:t>
+            </w:r>
+          </w:p>
+        </w:tc>
+        <w:tc>
+          <w:tcPr>
+            <w:tcW w:w="1417" w:type="dxa"/>
+            <w:vAlign w:val="center"/>
+          </w:tcPr>
+          <w:p>
+            <w:pPr>
+              <w:widowControl w:val="0"/>
+              <w:autoSpaceDE w:val="0"/>
+              <w:autoSpaceDN w:val="0"/>
+              <w:adjustRightInd w:val="0"/>
+              <w:spacing w:before="0" w:after="0" w:line="360" w:lineRule="auto"/>
+              <w:rPr>
+                <w:rFonts w:ascii="Microsoft Sans Serif" w:eastAsia="Calibri" w:hAnsi="Microsoft Sans Serif" w:cs="Microsoft Sans Serif"/>
+                <w:sz w:val="22"/>
+                <w:szCs w:val="24"/>
+                <w:lang w:val="en-US" w:eastAsia="en-US"/>
+              </w:rPr>
+            </w:pPr>
+            <w:r>
+              <w:rPr>
+                <w:rFonts w:ascii="Microsoft Sans Serif" w:eastAsia="Calibri" w:hAnsi="Microsoft Sans Serif" w:cs="Microsoft Sans Serif"/>
+                <w:sz w:val="22"/>
+                <w:szCs w:val="24"/>
+                <w:lang w:val="en-US" w:eastAsia="en-US"/>
+              </w:rPr>
+              <w:t>N(5)</w:t>
+            </w:r>
+          </w:p>
+        </w:tc>
+        <w:tc>
+          <w:tcPr>
+            <w:tcW w:w="1276" w:type="dxa"/>
+            <w:vAlign w:val="center"/>
+          </w:tcPr>
+          <w:p>
+            <w:pPr>
+              <w:widowControl w:val="0"/>
+              <w:autoSpaceDE w:val="0"/>
+              <w:autoSpaceDN w:val="0"/>
+              <w:adjustRightInd w:val="0"/>
+              <w:spacing w:before="0" w:after="0" w:line="360" w:lineRule="auto"/>
+              <w:rPr>
+                <w:rFonts w:ascii="Microsoft Sans Serif" w:eastAsia="Calibri" w:hAnsi="Microsoft Sans Serif" w:cs="Microsoft Sans Serif"/>
+                <w:sz w:val="22"/>
+                <w:szCs w:val="24"/>
+                <w:lang w:val="en-US" w:eastAsia="en-US"/>
+              </w:rPr>
+            </w:pPr>
+            <w:r>
+              <w:rPr>
+                <w:rFonts w:ascii="Microsoft Sans Serif" w:eastAsia="Calibri" w:hAnsi="Microsoft Sans Serif" w:cs="Microsoft Sans Serif"/>
+                <w:sz w:val="22"/>
+                <w:szCs w:val="24"/>
+                <w:lang w:val="en-US" w:eastAsia="en-US"/>
+              </w:rPr>
+              <w:t>N(5)</w:t>
+            </w:r>
+          </w:p>
+        </w:tc>
+        <w:tc>
+          <w:tcPr>
+            <w:tcW w:w="2552" w:type="dxa"/>
+            <w:vAlign w:val="center"/>
+          </w:tcPr>
+          <w:p>
+            <w:pPr>
+              <w:widowControl w:val="0"/>
+              <w:autoSpaceDE w:val="0"/>
+              <w:autoSpaceDN w:val="0"/>
+              <w:adjustRightInd w:val="0"/>
+              <w:spacing w:before="0" w:after="0" w:line="360" w:lineRule="auto"/>
+              <w:ind w:left="105"/>
               <w:rPr>
                 <w:rFonts w:ascii="Microsoft Sans Serif" w:eastAsia="Calibri" w:hAnsi="Microsoft Sans Serif" w:cs="Microsoft Sans Serif"/>
                 <w:color w:val="0D0D0D"/>
@@ -18221,103 +17789,8 @@
                 <w:szCs w:val="24"/>
                 <w:lang w:val="en-US" w:eastAsia="en-US"/>
               </w:rPr>
-              <w:t>E</w:t>
-            </w:r>
-          </w:p>
-        </w:tc>
-        <w:tc>
-          <w:tcPr>
-            <w:tcW w:w="1417" w:type="dxa"/>
-            <w:vAlign w:val="center"/>
-          </w:tcPr>
-          <w:p>
-            <w:pPr>
-              <w:widowControl w:val="0"/>
-              <w:autoSpaceDE w:val="0"/>
-              <w:autoSpaceDN w:val="0"/>
-              <w:adjustRightInd w:val="0"/>
-              <w:spacing w:before="0" w:after="0" w:line="360" w:lineRule="auto"/>
-              <w:rPr>
-                <w:rFonts w:ascii="Microsoft Sans Serif" w:eastAsia="Calibri" w:hAnsi="Microsoft Sans Serif" w:cs="Microsoft Sans Serif"/>
-                <w:sz w:val="22"/>
-                <w:szCs w:val="24"/>
-                <w:lang w:val="en-US" w:eastAsia="en-US"/>
-              </w:rPr>
-            </w:pPr>
-            <w:r>
-              <w:rPr>
-                <w:rFonts w:ascii="Microsoft Sans Serif" w:eastAsia="Calibri" w:hAnsi="Microsoft Sans Serif" w:cs="Microsoft Sans Serif"/>
-                <w:sz w:val="22"/>
-                <w:szCs w:val="24"/>
-                <w:lang w:val="en-US" w:eastAsia="en-US"/>
-              </w:rPr>
-              <w:t>N(5)</w:t>
-            </w:r>
-          </w:p>
-        </w:tc>
-        <w:tc>
-          <w:tcPr>
-            <w:tcW w:w="1276" w:type="dxa"/>
-            <w:vAlign w:val="center"/>
-          </w:tcPr>
-          <w:p>
-            <w:pPr>
-              <w:widowControl w:val="0"/>
-              <w:autoSpaceDE w:val="0"/>
-              <w:autoSpaceDN w:val="0"/>
-              <w:adjustRightInd w:val="0"/>
-              <w:spacing w:before="0" w:after="0" w:line="360" w:lineRule="auto"/>
-              <w:rPr>
-                <w:rFonts w:ascii="Microsoft Sans Serif" w:eastAsia="Calibri" w:hAnsi="Microsoft Sans Serif" w:cs="Microsoft Sans Serif"/>
-                <w:sz w:val="22"/>
-                <w:szCs w:val="24"/>
-                <w:lang w:val="en-US" w:eastAsia="en-US"/>
-              </w:rPr>
-            </w:pPr>
-            <w:r>
-              <w:rPr>
-                <w:rFonts w:ascii="Microsoft Sans Serif" w:eastAsia="Calibri" w:hAnsi="Microsoft Sans Serif" w:cs="Microsoft Sans Serif"/>
-                <w:sz w:val="22"/>
-                <w:szCs w:val="24"/>
-                <w:lang w:val="en-US" w:eastAsia="en-US"/>
-              </w:rPr>
-              <w:t>N(5)</w:t>
-            </w:r>
-          </w:p>
-        </w:tc>
-        <w:tc>
-          <w:tcPr>
-            <w:tcW w:w="2552" w:type="dxa"/>
-            <w:vAlign w:val="center"/>
-          </w:tcPr>
-          <w:p>
-            <w:pPr>
-              <w:widowControl w:val="0"/>
-              <w:autoSpaceDE w:val="0"/>
-              <w:autoSpaceDN w:val="0"/>
-              <w:adjustRightInd w:val="0"/>
-              <w:spacing w:before="0" w:after="0" w:line="360" w:lineRule="auto"/>
-              <w:ind w:left="105"/>
-              <w:rPr>
-                <w:rFonts w:ascii="Microsoft Sans Serif" w:eastAsia="Calibri" w:hAnsi="Microsoft Sans Serif" w:cs="Microsoft Sans Serif"/>
-                <w:color w:val="0D0D0D"/>
-                <w:sz w:val="22"/>
-                <w:szCs w:val="24"/>
-                <w:lang w:val="en-US" w:eastAsia="en-US"/>
-              </w:rPr>
-            </w:pPr>
-            <w:proofErr w:type="spellStart"/>
-            <w:r>
-              <w:rPr>
-                <w:rFonts w:ascii="Microsoft Sans Serif" w:eastAsia="Calibri" w:hAnsi="Microsoft Sans Serif" w:cs="Microsoft Sans Serif"/>
-                <w:color w:val="0D0D0D"/>
-                <w:sz w:val="22"/>
-                <w:szCs w:val="24"/>
-                <w:lang w:val="en-US" w:eastAsia="en-US"/>
-              </w:rPr>
               <w:t>Identifiant</w:t>
             </w:r>
-            <w:proofErr w:type="spellEnd"/>
           </w:p>
         </w:tc>
       </w:tr>
@@ -18346,7 +17819,6 @@
                 <w:lang w:val="en-US" w:eastAsia="en-US"/>
               </w:rPr>
             </w:pPr>
-            <w:proofErr w:type="spellStart"/>
             <w:r>
               <w:rPr>
                 <w:rFonts w:ascii="Microsoft Sans Serif" w:eastAsia="Calibri" w:hAnsi="Microsoft Sans Serif" w:cs="Microsoft Sans Serif"/>
@@ -18356,19 +17828,7 @@
                 <w:szCs w:val="24"/>
                 <w:lang w:val="en-US" w:eastAsia="en-US"/>
               </w:rPr>
-              <w:t>Heure</w:t>
-            </w:r>
-            <w:proofErr w:type="spellEnd"/>
-            <w:r>
-              <w:rPr>
-                <w:rFonts w:ascii="Microsoft Sans Serif" w:eastAsia="Calibri" w:hAnsi="Microsoft Sans Serif" w:cs="Microsoft Sans Serif"/>
-                <w:color w:val="0D0D0D"/>
-                <w:spacing w:val="-2"/>
-                <w:sz w:val="22"/>
-                <w:szCs w:val="24"/>
-                <w:lang w:val="en-US" w:eastAsia="en-US"/>
-              </w:rPr>
-              <w:t xml:space="preserve"> depart</w:t>
+              <w:t>Heure depart</w:t>
             </w:r>
           </w:p>
         </w:tc>
@@ -18569,7 +18029,6 @@
                 <w:lang w:val="en-US" w:eastAsia="en-US"/>
               </w:rPr>
             </w:pPr>
-            <w:proofErr w:type="spellStart"/>
             <w:r>
               <w:rPr>
                 <w:rFonts w:ascii="Microsoft Sans Serif" w:eastAsia="Calibri" w:hAnsi="Microsoft Sans Serif" w:cs="Microsoft Sans Serif"/>
@@ -18578,18 +18037,7 @@
                 <w:szCs w:val="24"/>
                 <w:lang w:val="en-US" w:eastAsia="en-US"/>
               </w:rPr>
-              <w:t>Heure</w:t>
-            </w:r>
-            <w:proofErr w:type="spellEnd"/>
-            <w:r>
-              <w:rPr>
-                <w:rFonts w:ascii="Microsoft Sans Serif" w:eastAsia="Calibri" w:hAnsi="Microsoft Sans Serif" w:cs="Microsoft Sans Serif"/>
-                <w:color w:val="0D0D0D"/>
-                <w:sz w:val="22"/>
-                <w:szCs w:val="24"/>
-                <w:lang w:val="en-US" w:eastAsia="en-US"/>
-              </w:rPr>
-              <w:t xml:space="preserve"> arrive</w:t>
+              <w:t>Heure arrive</w:t>
             </w:r>
           </w:p>
         </w:tc>
@@ -19090,7 +18538,6 @@
                 <w:lang w:val="en-US" w:eastAsia="en-US"/>
               </w:rPr>
             </w:pPr>
-            <w:proofErr w:type="spellStart"/>
             <w:r>
               <w:rPr>
                 <w:rFonts w:ascii="Microsoft Sans Serif" w:eastAsia="Calibri" w:hAnsi="Microsoft Sans Serif" w:cs="Microsoft Sans Serif"/>
@@ -19100,71 +18547,147 @@
                 <w:szCs w:val="24"/>
                 <w:lang w:val="en-US" w:eastAsia="en-US"/>
               </w:rPr>
-              <w:t>Numéro</w:t>
-            </w:r>
-            <w:proofErr w:type="spellEnd"/>
-            <w:r>
-              <w:rPr>
-                <w:rFonts w:ascii="Microsoft Sans Serif" w:eastAsia="Calibri" w:hAnsi="Microsoft Sans Serif" w:cs="Microsoft Sans Serif"/>
-                <w:b/>
+              <w:t>Numéro vol réel</w:t>
+            </w:r>
+          </w:p>
+        </w:tc>
+        <w:tc>
+          <w:tcPr>
+            <w:tcW w:w="2403" w:type="dxa"/>
+            <w:vAlign w:val="center"/>
+          </w:tcPr>
+          <w:p>
+            <w:pPr>
+              <w:widowControl w:val="0"/>
+              <w:autoSpaceDE w:val="0"/>
+              <w:autoSpaceDN w:val="0"/>
+              <w:adjustRightInd w:val="0"/>
+              <w:spacing w:before="0" w:after="0" w:line="360" w:lineRule="auto"/>
+              <w:rPr>
+                <w:rFonts w:ascii="Microsoft Sans Serif" w:eastAsia="Calibri" w:hAnsi="Microsoft Sans Serif" w:cs="Microsoft Sans Serif"/>
                 <w:color w:val="0D0D0D"/>
                 <w:sz w:val="22"/>
                 <w:szCs w:val="24"/>
                 <w:lang w:val="en-US" w:eastAsia="en-US"/>
               </w:rPr>
-              <w:t xml:space="preserve"> </w:t>
-            </w:r>
-            <w:proofErr w:type="spellStart"/>
-            <w:r>
-              <w:rPr>
-                <w:rFonts w:ascii="Microsoft Sans Serif" w:eastAsia="Calibri" w:hAnsi="Microsoft Sans Serif" w:cs="Microsoft Sans Serif"/>
-                <w:b/>
+            </w:pPr>
+            <w:r>
+              <w:rPr>
+                <w:rFonts w:ascii="Microsoft Sans Serif" w:eastAsia="Calibri" w:hAnsi="Microsoft Sans Serif" w:cs="Microsoft Sans Serif"/>
                 <w:color w:val="0D0D0D"/>
                 <w:sz w:val="22"/>
                 <w:szCs w:val="24"/>
                 <w:lang w:val="en-US" w:eastAsia="en-US"/>
               </w:rPr>
-              <w:t>vol</w:t>
-            </w:r>
-            <w:proofErr w:type="spellEnd"/>
-            <w:r>
-              <w:rPr>
-                <w:rFonts w:ascii="Microsoft Sans Serif" w:eastAsia="Calibri" w:hAnsi="Microsoft Sans Serif" w:cs="Microsoft Sans Serif"/>
-                <w:b/>
+              <w:t>NUM_VOLREEL</w:t>
+            </w:r>
+          </w:p>
+        </w:tc>
+        <w:tc>
+          <w:tcPr>
+            <w:tcW w:w="1124" w:type="dxa"/>
+            <w:vAlign w:val="center"/>
+          </w:tcPr>
+          <w:p>
+            <w:pPr>
+              <w:widowControl w:val="0"/>
+              <w:autoSpaceDE w:val="0"/>
+              <w:autoSpaceDN w:val="0"/>
+              <w:adjustRightInd w:val="0"/>
+              <w:spacing w:before="0" w:after="0" w:line="360" w:lineRule="auto"/>
+              <w:rPr>
+                <w:rFonts w:ascii="Microsoft Sans Serif" w:eastAsia="Calibri" w:hAnsi="Microsoft Sans Serif" w:cs="Microsoft Sans Serif"/>
                 <w:color w:val="0D0D0D"/>
                 <w:sz w:val="22"/>
                 <w:szCs w:val="24"/>
                 <w:lang w:val="en-US" w:eastAsia="en-US"/>
               </w:rPr>
-              <w:t xml:space="preserve"> </w:t>
-            </w:r>
-            <w:proofErr w:type="spellStart"/>
-            <w:r>
-              <w:rPr>
-                <w:rFonts w:ascii="Microsoft Sans Serif" w:eastAsia="Calibri" w:hAnsi="Microsoft Sans Serif" w:cs="Microsoft Sans Serif"/>
-                <w:b/>
+            </w:pPr>
+            <w:r>
+              <w:rPr>
+                <w:rFonts w:ascii="Microsoft Sans Serif" w:eastAsia="Calibri" w:hAnsi="Microsoft Sans Serif" w:cs="Microsoft Sans Serif"/>
                 <w:color w:val="0D0D0D"/>
                 <w:sz w:val="22"/>
                 <w:szCs w:val="24"/>
                 <w:lang w:val="en-US" w:eastAsia="en-US"/>
               </w:rPr>
-              <w:t>réel</w:t>
-            </w:r>
-            <w:proofErr w:type="spellEnd"/>
-          </w:p>
-        </w:tc>
-        <w:tc>
-          <w:tcPr>
-            <w:tcW w:w="2403" w:type="dxa"/>
-            <w:vAlign w:val="center"/>
-          </w:tcPr>
-          <w:p>
-            <w:pPr>
-              <w:widowControl w:val="0"/>
-              <w:autoSpaceDE w:val="0"/>
-              <w:autoSpaceDN w:val="0"/>
-              <w:adjustRightInd w:val="0"/>
-              <w:spacing w:before="0" w:after="0" w:line="360" w:lineRule="auto"/>
+              <w:t>E</w:t>
+            </w:r>
+          </w:p>
+        </w:tc>
+        <w:tc>
+          <w:tcPr>
+            <w:tcW w:w="1417" w:type="dxa"/>
+            <w:vAlign w:val="center"/>
+          </w:tcPr>
+          <w:p>
+            <w:pPr>
+              <w:widowControl w:val="0"/>
+              <w:autoSpaceDE w:val="0"/>
+              <w:autoSpaceDN w:val="0"/>
+              <w:adjustRightInd w:val="0"/>
+              <w:spacing w:before="0" w:after="0" w:line="360" w:lineRule="auto"/>
+              <w:rPr>
+                <w:rFonts w:ascii="Microsoft Sans Serif" w:eastAsia="Calibri" w:hAnsi="Microsoft Sans Serif" w:cs="Microsoft Sans Serif"/>
+                <w:sz w:val="22"/>
+                <w:szCs w:val="24"/>
+                <w:lang w:val="en-US" w:eastAsia="en-US"/>
+              </w:rPr>
+            </w:pPr>
+            <w:r>
+              <w:rPr>
+                <w:rFonts w:ascii="Microsoft Sans Serif" w:eastAsia="Calibri" w:hAnsi="Microsoft Sans Serif" w:cs="Microsoft Sans Serif"/>
+                <w:sz w:val="22"/>
+                <w:szCs w:val="24"/>
+                <w:lang w:val="en-US" w:eastAsia="en-US"/>
+              </w:rPr>
+              <w:t>N(4)</w:t>
+            </w:r>
+          </w:p>
+        </w:tc>
+        <w:tc>
+          <w:tcPr>
+            <w:tcW w:w="1276" w:type="dxa"/>
+            <w:vAlign w:val="center"/>
+          </w:tcPr>
+          <w:p>
+            <w:pPr>
+              <w:widowControl w:val="0"/>
+              <w:autoSpaceDE w:val="0"/>
+              <w:autoSpaceDN w:val="0"/>
+              <w:adjustRightInd w:val="0"/>
+              <w:spacing w:before="0" w:after="0" w:line="360" w:lineRule="auto"/>
+              <w:rPr>
+                <w:rFonts w:ascii="Microsoft Sans Serif" w:eastAsia="Calibri" w:hAnsi="Microsoft Sans Serif" w:cs="Microsoft Sans Serif"/>
+                <w:sz w:val="22"/>
+                <w:szCs w:val="24"/>
+                <w:lang w:val="en-US" w:eastAsia="en-US"/>
+              </w:rPr>
+            </w:pPr>
+            <w:r>
+              <w:rPr>
+                <w:rFonts w:ascii="Microsoft Sans Serif" w:eastAsia="Calibri" w:hAnsi="Microsoft Sans Serif" w:cs="Microsoft Sans Serif"/>
+                <w:sz w:val="22"/>
+                <w:szCs w:val="24"/>
+                <w:lang w:val="en-US" w:eastAsia="en-US"/>
+              </w:rPr>
+              <w:t>N(4)</w:t>
+            </w:r>
+          </w:p>
+        </w:tc>
+        <w:tc>
+          <w:tcPr>
+            <w:tcW w:w="2552" w:type="dxa"/>
+            <w:vAlign w:val="center"/>
+          </w:tcPr>
+          <w:p>
+            <w:pPr>
+              <w:widowControl w:val="0"/>
+              <w:autoSpaceDE w:val="0"/>
+              <w:autoSpaceDN w:val="0"/>
+              <w:adjustRightInd w:val="0"/>
+              <w:spacing w:before="0" w:after="0" w:line="360" w:lineRule="auto"/>
+              <w:ind w:left="105"/>
               <w:rPr>
                 <w:rFonts w:ascii="Microsoft Sans Serif" w:eastAsia="Calibri" w:hAnsi="Microsoft Sans Serif" w:cs="Microsoft Sans Serif"/>
                 <w:color w:val="0D0D0D"/>
@@ -19181,135 +18704,8 @@
                 <w:szCs w:val="24"/>
                 <w:lang w:val="en-US" w:eastAsia="en-US"/>
               </w:rPr>
-              <w:t>NUM_VOLREEL</w:t>
-            </w:r>
-          </w:p>
-        </w:tc>
-        <w:tc>
-          <w:tcPr>
-            <w:tcW w:w="1124" w:type="dxa"/>
-            <w:vAlign w:val="center"/>
-          </w:tcPr>
-          <w:p>
-            <w:pPr>
-              <w:widowControl w:val="0"/>
-              <w:autoSpaceDE w:val="0"/>
-              <w:autoSpaceDN w:val="0"/>
-              <w:adjustRightInd w:val="0"/>
-              <w:spacing w:before="0" w:after="0" w:line="360" w:lineRule="auto"/>
-              <w:rPr>
-                <w:rFonts w:ascii="Microsoft Sans Serif" w:eastAsia="Calibri" w:hAnsi="Microsoft Sans Serif" w:cs="Microsoft Sans Serif"/>
-                <w:color w:val="0D0D0D"/>
-                <w:sz w:val="22"/>
-                <w:szCs w:val="24"/>
-                <w:lang w:val="en-US" w:eastAsia="en-US"/>
-              </w:rPr>
-            </w:pPr>
-            <w:r>
-              <w:rPr>
-                <w:rFonts w:ascii="Microsoft Sans Serif" w:eastAsia="Calibri" w:hAnsi="Microsoft Sans Serif" w:cs="Microsoft Sans Serif"/>
-                <w:color w:val="0D0D0D"/>
-                <w:sz w:val="22"/>
-                <w:szCs w:val="24"/>
-                <w:lang w:val="en-US" w:eastAsia="en-US"/>
-              </w:rPr>
-              <w:t>E</w:t>
-            </w:r>
-          </w:p>
-        </w:tc>
-        <w:tc>
-          <w:tcPr>
-            <w:tcW w:w="1417" w:type="dxa"/>
-            <w:vAlign w:val="center"/>
-          </w:tcPr>
-          <w:p>
-            <w:pPr>
-              <w:widowControl w:val="0"/>
-              <w:autoSpaceDE w:val="0"/>
-              <w:autoSpaceDN w:val="0"/>
-              <w:adjustRightInd w:val="0"/>
-              <w:spacing w:before="0" w:after="0" w:line="360" w:lineRule="auto"/>
-              <w:rPr>
-                <w:rFonts w:ascii="Microsoft Sans Serif" w:eastAsia="Calibri" w:hAnsi="Microsoft Sans Serif" w:cs="Microsoft Sans Serif"/>
-                <w:sz w:val="22"/>
-                <w:szCs w:val="24"/>
-                <w:lang w:val="en-US" w:eastAsia="en-US"/>
-              </w:rPr>
-            </w:pPr>
-            <w:r>
-              <w:rPr>
-                <w:rFonts w:ascii="Microsoft Sans Serif" w:eastAsia="Calibri" w:hAnsi="Microsoft Sans Serif" w:cs="Microsoft Sans Serif"/>
-                <w:sz w:val="22"/>
-                <w:szCs w:val="24"/>
-                <w:lang w:val="en-US" w:eastAsia="en-US"/>
-              </w:rPr>
-              <w:t>N(4)</w:t>
-            </w:r>
-          </w:p>
-        </w:tc>
-        <w:tc>
-          <w:tcPr>
-            <w:tcW w:w="1276" w:type="dxa"/>
-            <w:vAlign w:val="center"/>
-          </w:tcPr>
-          <w:p>
-            <w:pPr>
-              <w:widowControl w:val="0"/>
-              <w:autoSpaceDE w:val="0"/>
-              <w:autoSpaceDN w:val="0"/>
-              <w:adjustRightInd w:val="0"/>
-              <w:spacing w:before="0" w:after="0" w:line="360" w:lineRule="auto"/>
-              <w:rPr>
-                <w:rFonts w:ascii="Microsoft Sans Serif" w:eastAsia="Calibri" w:hAnsi="Microsoft Sans Serif" w:cs="Microsoft Sans Serif"/>
-                <w:sz w:val="22"/>
-                <w:szCs w:val="24"/>
-                <w:lang w:val="en-US" w:eastAsia="en-US"/>
-              </w:rPr>
-            </w:pPr>
-            <w:r>
-              <w:rPr>
-                <w:rFonts w:ascii="Microsoft Sans Serif" w:eastAsia="Calibri" w:hAnsi="Microsoft Sans Serif" w:cs="Microsoft Sans Serif"/>
-                <w:sz w:val="22"/>
-                <w:szCs w:val="24"/>
-                <w:lang w:val="en-US" w:eastAsia="en-US"/>
-              </w:rPr>
-              <w:t>N(4)</w:t>
-            </w:r>
-          </w:p>
-        </w:tc>
-        <w:tc>
-          <w:tcPr>
-            <w:tcW w:w="2552" w:type="dxa"/>
-            <w:vAlign w:val="center"/>
-          </w:tcPr>
-          <w:p>
-            <w:pPr>
-              <w:widowControl w:val="0"/>
-              <w:autoSpaceDE w:val="0"/>
-              <w:autoSpaceDN w:val="0"/>
-              <w:adjustRightInd w:val="0"/>
-              <w:spacing w:before="0" w:after="0" w:line="360" w:lineRule="auto"/>
-              <w:ind w:left="105"/>
-              <w:rPr>
-                <w:rFonts w:ascii="Microsoft Sans Serif" w:eastAsia="Calibri" w:hAnsi="Microsoft Sans Serif" w:cs="Microsoft Sans Serif"/>
-                <w:color w:val="0D0D0D"/>
-                <w:sz w:val="22"/>
-                <w:szCs w:val="24"/>
-                <w:lang w:val="en-US" w:eastAsia="en-US"/>
-              </w:rPr>
-            </w:pPr>
-            <w:proofErr w:type="spellStart"/>
-            <w:r>
-              <w:rPr>
-                <w:rFonts w:ascii="Microsoft Sans Serif" w:eastAsia="Calibri" w:hAnsi="Microsoft Sans Serif" w:cs="Microsoft Sans Serif"/>
-                <w:color w:val="0D0D0D"/>
-                <w:sz w:val="22"/>
-                <w:szCs w:val="24"/>
-                <w:lang w:val="en-US" w:eastAsia="en-US"/>
-              </w:rPr>
               <w:t>Identifiant</w:t>
             </w:r>
-            <w:proofErr w:type="spellEnd"/>
           </w:p>
         </w:tc>
       </w:tr>
@@ -20530,7 +19926,6 @@
                 <w:lang w:val="en-US" w:eastAsia="en-US"/>
               </w:rPr>
             </w:pPr>
-            <w:proofErr w:type="spellStart"/>
             <w:r>
               <w:rPr>
                 <w:rFonts w:ascii="Microsoft Sans Serif" w:eastAsia="Calibri" w:hAnsi="Microsoft Sans Serif" w:cs="Microsoft Sans Serif"/>
@@ -20541,19 +19936,7 @@
                 <w:lang w:val="en-US" w:eastAsia="en-US"/>
               </w:rPr>
               <w:lastRenderedPageBreak/>
-              <w:t>Nombre</w:t>
-            </w:r>
-            <w:proofErr w:type="spellEnd"/>
-            <w:r>
-              <w:rPr>
-                <w:rFonts w:ascii="Microsoft Sans Serif" w:eastAsia="Calibri" w:hAnsi="Microsoft Sans Serif" w:cs="Microsoft Sans Serif"/>
-                <w:color w:val="0D0D0D"/>
-                <w:spacing w:val="-2"/>
-                <w:sz w:val="22"/>
-                <w:szCs w:val="24"/>
-                <w:lang w:val="en-US" w:eastAsia="en-US"/>
-              </w:rPr>
-              <w:t xml:space="preserve"> de place</w:t>
+              <w:t>Nombre de place</w:t>
             </w:r>
           </w:p>
         </w:tc>
@@ -20732,37 +20115,15 @@
                 <w:lang w:val="en-US" w:eastAsia="en-US"/>
               </w:rPr>
             </w:pPr>
-            <w:proofErr w:type="spellStart"/>
-            <w:r>
-              <w:rPr>
-                <w:rFonts w:ascii="Microsoft Sans Serif" w:eastAsia="Calibri" w:hAnsi="Microsoft Sans Serif" w:cs="Microsoft Sans Serif"/>
-                <w:sz w:val="22"/>
-                <w:szCs w:val="24"/>
-                <w:lang w:val="en-US" w:eastAsia="en-US"/>
-              </w:rPr>
-              <w:t>Nombre</w:t>
-            </w:r>
-            <w:proofErr w:type="spellEnd"/>
-            <w:r>
-              <w:rPr>
-                <w:rFonts w:ascii="Microsoft Sans Serif" w:eastAsia="Calibri" w:hAnsi="Microsoft Sans Serif" w:cs="Microsoft Sans Serif"/>
-                <w:sz w:val="22"/>
-                <w:szCs w:val="24"/>
-                <w:lang w:val="en-US" w:eastAsia="en-US"/>
-              </w:rPr>
-              <w:t xml:space="preserve"> de place </w:t>
-            </w:r>
-            <w:proofErr w:type="spellStart"/>
-            <w:r>
-              <w:rPr>
-                <w:rFonts w:ascii="Microsoft Sans Serif" w:eastAsia="Calibri" w:hAnsi="Microsoft Sans Serif" w:cs="Microsoft Sans Serif"/>
-                <w:sz w:val="22"/>
-                <w:szCs w:val="24"/>
-                <w:lang w:val="en-US" w:eastAsia="en-US"/>
-              </w:rPr>
-              <w:t>restantes</w:t>
-            </w:r>
-            <w:proofErr w:type="spellEnd"/>
+            <w:r>
+              <w:rPr>
+                <w:rFonts w:ascii="Microsoft Sans Serif" w:eastAsia="Calibri" w:hAnsi="Microsoft Sans Serif" w:cs="Microsoft Sans Serif"/>
+                <w:sz w:val="22"/>
+                <w:szCs w:val="24"/>
+                <w:lang w:val="en-US" w:eastAsia="en-US"/>
+              </w:rPr>
+              <w:t>Nombre de place restantes</w:t>
+            </w:r>
           </w:p>
         </w:tc>
         <w:tc>
@@ -21577,15 +20938,7 @@
     </w:p>
     <w:p>
       <w:r>
-        <w:t xml:space="preserve">Pour ce sous modèle qui ne contient qu’une seule table il </w:t>
-      </w:r>
-      <w:proofErr w:type="gramStart"/>
-      <w:r>
-        <w:t>a</w:t>
-      </w:r>
-      <w:proofErr w:type="gramEnd"/>
-      <w:r>
-        <w:t xml:space="preserve"> juste fallut extraire les attribut des attributs composés pour les placer au même niveau hiérarchique que les autres. La</w:t>
+        <w:t>Pour ce sous modèle qui ne contient qu’une seule table il a juste fallut extraire les attribut des attributs composés pour les placer au même niveau hiérarchique que les autres. La</w:t>
       </w:r>
       <w:r>
         <w:t xml:space="preserve"> recherche ce fait sur le champ</w:t>
@@ -21825,21 +21178,127 @@
       </w:r>
     </w:p>
     <w:p>
-      <w:pPr>
-        <w:pStyle w:val="Titre3"/>
-        <w:numPr>
-          <w:ilvl w:val="1"/>
-          <w:numId w:val="15"/>
-        </w:numPr>
-      </w:pPr>
       <w:r>
-        <w:t>Techniques d’optimisations mises en œuvre</w:t>
+        <w:t xml:space="preserve">La seule technique d’optimisation mise en œuvre dans ce MLR sera la fusion dans le sous modèle de </w:t>
+      </w:r>
+      <w:r>
+        <w:rPr>
+          <w:b/>
+        </w:rPr>
+        <w:t>gestion du planning</w:t>
+      </w:r>
+      <w:r>
+        <w:t>.</w:t>
       </w:r>
     </w:p>
     <w:p>
+      <w:r>
+        <w:t>Pour chaque vol (commercial) on désire connaitre la liste des jours dans la semaine ou il a régulièrement lieu. Si ce vol est redondant dans la semaine. Pour ce faire, on devrait normalement passer par la table « ALIEU » puis « JOUR ». Seulement le nombre d’occurrence dans la table Jour est fixe. Ses données sont, stables on procède alors à une fusion pour éviter ces jointures : Un crée sept champs, un par jour, de type numérique qui seront à « 1 » si le vol a lieu ce jour et à « 0 » le cas échéant. Tous les champs seront « NULL » si jamais ce n’est pas un vol hebdomadaire.</w:t>
+      </w:r>
+    </w:p>
+    <w:p>
+      <w:r>
+        <w:t>Pour éviter la redondance des informations qui seront alors stockées dans la table VOL, on supprime les table ALIEU et JOUR.</w:t>
+      </w:r>
+    </w:p>
+    <w:p>
+      <w:r>
+        <w:t>Le sous modèle optimisé sera le suivant :</w:t>
+      </w:r>
+    </w:p>
+    <w:p>
+      <w:pPr>
+        <w:keepNext/>
+        <w:ind w:left="-567"/>
+        <w:jc w:val="center"/>
+      </w:pPr>
+      <w:r>
+        <w:rPr>
+          <w:noProof/>
+        </w:rPr>
+        <w:lastRenderedPageBreak/>
+        <w:drawing>
+          <wp:inline distT="0" distB="0" distL="0" distR="0" wp14:anchorId="6F8C89D4" wp14:editId="7D908798">
+            <wp:extent cx="6484313" cy="3328416"/>
+            <wp:effectExtent l="0" t="0" r="0" b="5715"/>
+            <wp:docPr id="12" name="Image 12" descr="C:\Users\The CiD\Documents\Scool\UTBM\4e Semestre\BD50 - Conception des Bases de Données\BD50-GL52-Project\ExportImage\MLR - Optimisé\Gestion planning.jpg"/>
+            <wp:cNvGraphicFramePr>
+              <a:graphicFrameLocks xmlns:a="http://schemas.openxmlformats.org/drawingml/2006/main" noChangeAspect="1"/>
+            </wp:cNvGraphicFramePr>
+            <a:graphic xmlns:a="http://schemas.openxmlformats.org/drawingml/2006/main">
+              <a:graphicData uri="http://schemas.openxmlformats.org/drawingml/2006/picture">
+                <pic:pic xmlns:pic="http://schemas.openxmlformats.org/drawingml/2006/picture">
+                  <pic:nvPicPr>
+                    <pic:cNvPr id="0" name="Picture 7" descr="C:\Users\The CiD\Documents\Scool\UTBM\4e Semestre\BD50 - Conception des Bases de Données\BD50-GL52-Project\ExportImage\MLR - Optimisé\Gestion planning.jpg"/>
+                    <pic:cNvPicPr>
+                      <a:picLocks noChangeAspect="1" noChangeArrowheads="1"/>
+                    </pic:cNvPicPr>
+                  </pic:nvPicPr>
+                  <pic:blipFill>
+                    <a:blip r:embed="rId20">
+                      <a:extLst>
+                        <a:ext uri="{28A0092B-C50C-407E-A947-70E740481C1C}">
+                          <a14:useLocalDpi xmlns:a14="http://schemas.microsoft.com/office/drawing/2010/main" val="0"/>
+                        </a:ext>
+                      </a:extLst>
+                    </a:blip>
+                    <a:srcRect/>
+                    <a:stretch>
+                      <a:fillRect/>
+                    </a:stretch>
+                  </pic:blipFill>
+                  <pic:spPr bwMode="auto">
+                    <a:xfrm>
+                      <a:off x="0" y="0"/>
+                      <a:ext cx="6500843" cy="3336901"/>
+                    </a:xfrm>
+                    <a:prstGeom prst="rect">
+                      <a:avLst/>
+                    </a:prstGeom>
+                    <a:noFill/>
+                    <a:ln>
+                      <a:noFill/>
+                    </a:ln>
+                  </pic:spPr>
+                </pic:pic>
+              </a:graphicData>
+            </a:graphic>
+          </wp:inline>
+        </w:drawing>
+      </w:r>
+    </w:p>
+    <w:p>
+      <w:pPr>
+        <w:pStyle w:val="Lgende"/>
+        <w:jc w:val="center"/>
+      </w:pPr>
+      <w:r>
+        <w:t xml:space="preserve">Figure </w:t>
+      </w:r>
+      <w:fldSimple w:instr=" SEQ Figure \* ARABIC ">
+        <w:r>
+          <w:rPr>
+            <w:noProof/>
+          </w:rPr>
+          <w:t>8</w:t>
+        </w:r>
+      </w:fldSimple>
+      <w:r>
+        <w:t>: MLR Optimisé gestion du planning</w:t>
+      </w:r>
+    </w:p>
+    <w:p>
+      <w:r>
+        <w:t>Les autres Sous modèles sont quant à eux déjà optimisés p</w:t>
+      </w:r>
       <w:bookmarkStart w:id="8" w:name="_GoBack"/>
       <w:bookmarkEnd w:id="8"/>
+      <w:r>
+        <w:t>our l’utilisation qu’on aura des tables.</w:t>
+      </w:r>
     </w:p>
+    <w:p/>
+    <w:p/>
     <w:sectPr>
       <w:pgSz w:w="11901" w:h="16817"/>
       <w:pgMar w:top="1417" w:right="1417" w:bottom="1417" w:left="1417" w:header="227" w:footer="284" w:gutter="0"/>
@@ -25182,7 +24641,7 @@
 </file>
 
 <file path=customXml/itemProps3.xml><?xml version="1.0" encoding="utf-8"?>
-<ds:datastoreItem xmlns:ds="http://schemas.openxmlformats.org/officeDocument/2006/customXml" ds:itemID="{2C3CF1B2-5070-4F15-A265-8FA9E9A7C2D4}">
+<ds:datastoreItem xmlns:ds="http://schemas.openxmlformats.org/officeDocument/2006/customXml" ds:itemID="{C5A581F2-B62D-42F6-B52A-03EF6747D823}">
   <ds:schemaRefs>
     <ds:schemaRef ds:uri="http://schemas.openxmlformats.org/officeDocument/2006/bibliography"/>
   </ds:schemaRefs>

</xml_diff>